<commit_message>
Appendix for NN and CNN tuning and plots
</commit_message>
<xml_diff>
--- a/output/Appendix.docx
+++ b/output/Appendix.docx
@@ -3,33 +3,43 @@
 <w:document xmlns:wpc="http://schemas.microsoft.com/office/word/2010/wordprocessingCanvas" xmlns:cx="http://schemas.microsoft.com/office/drawing/2014/chartex" xmlns:cx1="http://schemas.microsoft.com/office/drawing/2015/9/8/chartex" xmlns:cx2="http://schemas.microsoft.com/office/drawing/2015/10/21/chartex" xmlns:cx3="http://schemas.microsoft.com/office/drawing/2016/5/9/chartex" xmlns:cx4="http://schemas.microsoft.com/office/drawing/2016/5/10/chartex" xmlns:cx5="http://schemas.microsoft.com/office/drawing/2016/5/11/chartex" xmlns:cx6="http://schemas.microsoft.com/office/drawing/2016/5/12/chartex" xmlns:cx7="http://schemas.microsoft.com/office/drawing/2016/5/13/chartex" xmlns:cx8="http://schemas.microsoft.com/office/drawing/2016/5/14/chartex" xmlns:mc="http://schemas.openxmlformats.org/markup-compatibility/2006" xmlns:aink="http://schemas.microsoft.com/office/drawing/2016/ink" xmlns:am3d="http://schemas.microsoft.com/office/drawing/2017/model3d" xmlns:o="urn:schemas-microsoft-com:office:office" xmlns:r="http://schemas.openxmlformats.org/officeDocument/2006/relationships" xmlns:m="http://schemas.openxmlformats.org/officeDocument/2006/math" xmlns:v="urn:schemas-microsoft-com:vml" xmlns:wp14="http://schemas.microsoft.com/office/word/2010/wordprocessingDrawing" xmlns:wp="http://schemas.openxmlformats.org/drawingml/2006/wordprocessingDrawing" xmlns:w10="urn:schemas-microsoft-com:office:word" xmlns:w="http://schemas.openxmlformats.org/wordprocessingml/2006/main" xmlns:w14="http://schemas.microsoft.com/office/word/2010/wordml" xmlns:w15="http://schemas.microsoft.com/office/word/2012/wordml" xmlns:w16cid="http://schemas.microsoft.com/office/word/2016/wordml/cid" xmlns:w16se="http://schemas.microsoft.com/office/word/2015/wordml/symex" xmlns:wpg="http://schemas.microsoft.com/office/word/2010/wordprocessingGroup" xmlns:wpi="http://schemas.microsoft.com/office/word/2010/wordprocessingInk" xmlns:wne="http://schemas.microsoft.com/office/word/2006/wordml" xmlns:wps="http://schemas.microsoft.com/office/word/2010/wordprocessingShape" mc:Ignorable="w14 w15 w16se w16cid wp14">
   <w:body>
     <w:p>
-      <w:r>
-        <w:t xml:space="preserve">This appendix contains the parameters and results of the tuning done for the </w:t>
-      </w:r>
-      <w:proofErr w:type="spellStart"/>
-      <w:r>
-        <w:t>nn</w:t>
-      </w:r>
-      <w:proofErr w:type="spellEnd"/>
-      <w:r>
-        <w:t xml:space="preserve"> and </w:t>
-      </w:r>
-      <w:proofErr w:type="spellStart"/>
-      <w:r>
-        <w:t>cnn</w:t>
-      </w:r>
-      <w:proofErr w:type="spellEnd"/>
-      <w:r>
-        <w:t xml:space="preserve"> models.</w:t>
-      </w:r>
-    </w:p>
-    <w:p/>
-    <w:p>
       <w:pPr>
         <w:pStyle w:val="Heading1"/>
       </w:pPr>
+      <w:bookmarkStart w:id="0" w:name="_GoBack"/>
+      <w:bookmarkEnd w:id="0"/>
+      <w:proofErr w:type="gramStart"/>
+      <w:r>
+        <w:t>Appendix :</w:t>
+      </w:r>
+      <w:proofErr w:type="gramEnd"/>
+      <w:r>
+        <w:t xml:space="preserve"> </w:t>
+      </w:r>
       <w:r>
         <w:t>Neural Net tuning</w:t>
+      </w:r>
+    </w:p>
+    <w:p/>
+    <w:p>
+      <w:r>
+        <w:t xml:space="preserve">This appendix contains the parameters and results of the tuning done for the </w:t>
+      </w:r>
+      <w:proofErr w:type="spellStart"/>
+      <w:r>
+        <w:t>nn</w:t>
+      </w:r>
+      <w:proofErr w:type="spellEnd"/>
+      <w:r>
+        <w:t xml:space="preserve"> and </w:t>
+      </w:r>
+      <w:proofErr w:type="spellStart"/>
+      <w:r>
+        <w:t>cnn</w:t>
+      </w:r>
+      <w:proofErr w:type="spellEnd"/>
+      <w:r>
+        <w:t xml:space="preserve"> models.</w:t>
       </w:r>
     </w:p>
     <w:p/>
@@ -38,10 +48,13 @@
         <w:pStyle w:val="Heading2"/>
       </w:pPr>
       <w:r>
+        <w:t xml:space="preserve">Selected </w:t>
+      </w:r>
+      <w:r>
         <w:t xml:space="preserve">NN </w:t>
       </w:r>
       <w:r>
-        <w:t>Model 1</w:t>
+        <w:t>Model</w:t>
       </w:r>
     </w:p>
     <w:p/>
@@ -50,16 +63,13 @@
         <w:pStyle w:val="Heading3"/>
       </w:pPr>
       <w:r>
+        <w:t xml:space="preserve">Selected </w:t>
+      </w:r>
+      <w:r>
         <w:t xml:space="preserve">NN </w:t>
       </w:r>
       <w:r>
-        <w:t xml:space="preserve">Model </w:t>
-      </w:r>
-      <w:r>
-        <w:t xml:space="preserve">1 </w:t>
-      </w:r>
-      <w:r>
-        <w:t>architecture</w:t>
+        <w:t>Model architecture</w:t>
       </w:r>
     </w:p>
     <w:p/>
@@ -219,110 +229,32 @@
     <w:p/>
     <w:p>
       <w:r>
-        <w:t>Layer (</w:t>
-      </w:r>
-      <w:proofErr w:type="gramStart"/>
-      <w:r>
-        <w:t xml:space="preserve">type)   </w:t>
-      </w:r>
-      <w:proofErr w:type="gramEnd"/>
-      <w:r>
-        <w:t xml:space="preserve">                      Output Shape                      Param #      </w:t>
-      </w:r>
-    </w:p>
-    <w:p>
-      <w:r>
-        <w:t>====================================================================================</w:t>
-      </w:r>
-    </w:p>
-    <w:p>
-      <w:r>
-        <w:t>dense_25 (</w:t>
-      </w:r>
-      <w:proofErr w:type="gramStart"/>
-      <w:r>
-        <w:t xml:space="preserve">Dense)   </w:t>
-      </w:r>
-      <w:proofErr w:type="gramEnd"/>
-      <w:r>
-        <w:t xml:space="preserve">                  (None, 256)                       2639360      </w:t>
-      </w:r>
-    </w:p>
-    <w:p>
-      <w:r>
-        <w:t>____________________________________________________________________________________</w:t>
-      </w:r>
-    </w:p>
-    <w:p>
-      <w:r>
-        <w:t>dropout_1 (</w:t>
-      </w:r>
-      <w:proofErr w:type="gramStart"/>
-      <w:r>
-        <w:t xml:space="preserve">Dropout)   </w:t>
-      </w:r>
-      <w:proofErr w:type="gramEnd"/>
-      <w:r>
-        <w:t xml:space="preserve">               (None, 256)                       0            </w:t>
-      </w:r>
-    </w:p>
-    <w:p>
-      <w:r>
-        <w:t>____________________________________________________________________________________</w:t>
-      </w:r>
-    </w:p>
-    <w:p>
-      <w:r>
-        <w:t>dense_26 (</w:t>
-      </w:r>
-      <w:proofErr w:type="gramStart"/>
-      <w:r>
-        <w:t xml:space="preserve">Dense)   </w:t>
-      </w:r>
-      <w:proofErr w:type="gramEnd"/>
-      <w:r>
-        <w:t xml:space="preserve">                  (None, 128)                       32896        </w:t>
-      </w:r>
-    </w:p>
-    <w:p>
-      <w:r>
-        <w:t>____________________________________________________________________________________</w:t>
-      </w:r>
-    </w:p>
-    <w:p>
-      <w:r>
-        <w:t>dropout_2 (</w:t>
-      </w:r>
-      <w:proofErr w:type="gramStart"/>
-      <w:r>
-        <w:t xml:space="preserve">Dropout)   </w:t>
-      </w:r>
-      <w:proofErr w:type="gramEnd"/>
-      <w:r>
-        <w:t xml:space="preserve">               (None, 128)                       0            </w:t>
-      </w:r>
-    </w:p>
-    <w:p>
-      <w:r>
-        <w:t>____________________________________________________________________________________</w:t>
-      </w:r>
-    </w:p>
-    <w:p>
-      <w:r>
-        <w:t>dense_27 (</w:t>
-      </w:r>
-      <w:proofErr w:type="gramStart"/>
-      <w:r>
-        <w:t xml:space="preserve">Dense)   </w:t>
-      </w:r>
-      <w:proofErr w:type="gramEnd"/>
-      <w:r>
-        <w:t xml:space="preserve">                  (None, 6)                         774          </w:t>
-      </w:r>
-    </w:p>
-    <w:p>
-      <w:r>
-        <w:t>====================================================================================</w:t>
+        <w:t>Layer (type)                         Output Shape                      Param #      ====================================================================================</w:t>
+      </w:r>
+    </w:p>
+    <w:p>
+      <w:r>
+        <w:t>dense_25 (Dense)                     (None, 256)                       2639360      ____________________________________________________________________________________</w:t>
+      </w:r>
+    </w:p>
+    <w:p>
+      <w:r>
+        <w:t>dropout_1 (Dropout)                  (None, 256)                       0            ____________________________________________________________________________________</w:t>
+      </w:r>
+    </w:p>
+    <w:p>
+      <w:r>
+        <w:t>dense_26 (Dense)                     (None, 128)                       32896        ____________________________________________________________________________________</w:t>
+      </w:r>
+    </w:p>
+    <w:p>
+      <w:r>
+        <w:t>dropout_2 (Dropout)                  (None, 128)                       0            ____________________________________________________________________________________</w:t>
+      </w:r>
+    </w:p>
+    <w:p>
+      <w:r>
+        <w:t>dense_27 (Dense)                     (None, 6)                         774          ====================================================================================</w:t>
       </w:r>
     </w:p>
     <w:p>
@@ -372,14 +304,30 @@
     <w:p/>
     <w:p>
       <w:pPr>
+        <w:rPr>
+          <w:rFonts w:asciiTheme="majorHAnsi" w:eastAsiaTheme="majorEastAsia" w:hAnsiTheme="majorHAnsi" w:cstheme="majorBidi"/>
+          <w:color w:val="1F3763" w:themeColor="accent1" w:themeShade="7F"/>
+          <w:sz w:val="24"/>
+          <w:szCs w:val="24"/>
+        </w:rPr>
+      </w:pPr>
+      <w:r>
+        <w:br w:type="page"/>
+      </w:r>
+    </w:p>
+    <w:p>
+      <w:pPr>
         <w:pStyle w:val="Heading3"/>
       </w:pPr>
       <w:r>
         <w:lastRenderedPageBreak/>
+        <w:t xml:space="preserve">Selected </w:t>
+      </w:r>
+      <w:r>
         <w:t xml:space="preserve">NN </w:t>
       </w:r>
       <w:r>
-        <w:t>Model 1 tuning</w:t>
+        <w:t>Model tuning</w:t>
       </w:r>
     </w:p>
     <w:p/>
@@ -498,7 +446,7 @@
               <w:rPr>
                 <w:color w:val="00B050"/>
               </w:rPr>
-              <w:t>1.1</w:t>
+              <w:t>N1</w:t>
             </w:r>
           </w:p>
         </w:tc>
@@ -640,7 +588,7 @@
           </w:tcPr>
           <w:p>
             <w:r>
-              <w:t>1.2</w:t>
+              <w:t>N2</w:t>
             </w:r>
           </w:p>
         </w:tc>
@@ -726,7 +674,7 @@
           </w:tcPr>
           <w:p>
             <w:r>
-              <w:t>1.3</w:t>
+              <w:t>N3</w:t>
             </w:r>
           </w:p>
         </w:tc>
@@ -812,7 +760,7 @@
           </w:tcPr>
           <w:p>
             <w:r>
-              <w:t>1.4</w:t>
+              <w:t>N4</w:t>
             </w:r>
           </w:p>
         </w:tc>
@@ -896,7 +844,7 @@
           </w:tcPr>
           <w:p>
             <w:r>
-              <w:t>1.5</w:t>
+              <w:t>N5</w:t>
             </w:r>
           </w:p>
         </w:tc>
@@ -982,7 +930,7 @@
           </w:tcPr>
           <w:p>
             <w:r>
-              <w:t>1.6</w:t>
+              <w:t>N6</w:t>
             </w:r>
           </w:p>
         </w:tc>
@@ -1068,10 +1016,13 @@
         <w:pStyle w:val="Heading3"/>
       </w:pPr>
       <w:r>
+        <w:t xml:space="preserve">Selected </w:t>
+      </w:r>
+      <w:r>
         <w:t xml:space="preserve">NN </w:t>
       </w:r>
       <w:r>
-        <w:t>Model 1 performance</w:t>
+        <w:t>Model performance</w:t>
       </w:r>
     </w:p>
     <w:p/>
@@ -1089,7 +1040,7 @@
       <w:tr>
         <w:tc>
           <w:tcPr>
-            <w:tcW w:w="852" w:type="dxa"/>
+            <w:tcW w:w="570" w:type="dxa"/>
           </w:tcPr>
           <w:p>
             <w:r>
@@ -1099,7 +1050,7 @@
         </w:tc>
         <w:tc>
           <w:tcPr>
-            <w:tcW w:w="9693" w:type="dxa"/>
+            <w:tcW w:w="9975" w:type="dxa"/>
           </w:tcPr>
           <w:p>
             <w:r>
@@ -1111,17 +1062,17 @@
       <w:tr>
         <w:tc>
           <w:tcPr>
-            <w:tcW w:w="852" w:type="dxa"/>
-          </w:tcPr>
-          <w:p>
-            <w:r>
-              <w:t>1.1</w:t>
-            </w:r>
-          </w:p>
-        </w:tc>
-        <w:tc>
-          <w:tcPr>
-            <w:tcW w:w="9693" w:type="dxa"/>
+            <w:tcW w:w="570" w:type="dxa"/>
+          </w:tcPr>
+          <w:p>
+            <w:r>
+              <w:t>N1</w:t>
+            </w:r>
+          </w:p>
+        </w:tc>
+        <w:tc>
+          <w:tcPr>
+            <w:tcW w:w="9975" w:type="dxa"/>
           </w:tcPr>
           <w:p>
             <w:r>
@@ -1144,7 +1095,7 @@
                           <pic:cNvPicPr/>
                         </pic:nvPicPr>
                         <pic:blipFill>
-                          <a:blip r:embed="rId5">
+                          <a:blip r:embed="rId7">
                             <a:extLst>
                               <a:ext uri="{28A0092B-C50C-407E-A947-70E740481C1C}">
                                 <a14:useLocalDpi xmlns:a14="http://schemas.microsoft.com/office/drawing/2010/main" val="0"/>
@@ -1176,18 +1127,18 @@
       <w:tr>
         <w:tc>
           <w:tcPr>
-            <w:tcW w:w="852" w:type="dxa"/>
+            <w:tcW w:w="570" w:type="dxa"/>
           </w:tcPr>
           <w:p>
             <w:r>
               <w:lastRenderedPageBreak/>
-              <w:t>1.2</w:t>
-            </w:r>
-          </w:p>
-        </w:tc>
-        <w:tc>
-          <w:tcPr>
-            <w:tcW w:w="9693" w:type="dxa"/>
+              <w:t>N2</w:t>
+            </w:r>
+          </w:p>
+        </w:tc>
+        <w:tc>
+          <w:tcPr>
+            <w:tcW w:w="9975" w:type="dxa"/>
           </w:tcPr>
           <w:p>
             <w:r>
@@ -1210,7 +1161,7 @@
                           <pic:cNvPicPr/>
                         </pic:nvPicPr>
                         <pic:blipFill>
-                          <a:blip r:embed="rId6">
+                          <a:blip r:embed="rId8">
                             <a:extLst>
                               <a:ext uri="{28A0092B-C50C-407E-A947-70E740481C1C}">
                                 <a14:useLocalDpi xmlns:a14="http://schemas.microsoft.com/office/drawing/2010/main" val="0"/>
@@ -1242,17 +1193,17 @@
       <w:tr>
         <w:tc>
           <w:tcPr>
-            <w:tcW w:w="852" w:type="dxa"/>
-          </w:tcPr>
-          <w:p>
-            <w:r>
-              <w:t>1.3</w:t>
-            </w:r>
-          </w:p>
-        </w:tc>
-        <w:tc>
-          <w:tcPr>
-            <w:tcW w:w="9693" w:type="dxa"/>
+            <w:tcW w:w="570" w:type="dxa"/>
+          </w:tcPr>
+          <w:p>
+            <w:r>
+              <w:t>N3</w:t>
+            </w:r>
+          </w:p>
+        </w:tc>
+        <w:tc>
+          <w:tcPr>
+            <w:tcW w:w="9975" w:type="dxa"/>
           </w:tcPr>
           <w:p>
             <w:r>
@@ -1275,7 +1226,7 @@
                           <pic:cNvPicPr/>
                         </pic:nvPicPr>
                         <pic:blipFill>
-                          <a:blip r:embed="rId7">
+                          <a:blip r:embed="rId9">
                             <a:extLst>
                               <a:ext uri="{28A0092B-C50C-407E-A947-70E740481C1C}">
                                 <a14:useLocalDpi xmlns:a14="http://schemas.microsoft.com/office/drawing/2010/main" val="0"/>
@@ -1307,18 +1258,18 @@
       <w:tr>
         <w:tc>
           <w:tcPr>
-            <w:tcW w:w="852" w:type="dxa"/>
+            <w:tcW w:w="570" w:type="dxa"/>
           </w:tcPr>
           <w:p>
             <w:r>
               <w:lastRenderedPageBreak/>
-              <w:t>1.4</w:t>
-            </w:r>
-          </w:p>
-        </w:tc>
-        <w:tc>
-          <w:tcPr>
-            <w:tcW w:w="9693" w:type="dxa"/>
+              <w:t>N4</w:t>
+            </w:r>
+          </w:p>
+        </w:tc>
+        <w:tc>
+          <w:tcPr>
+            <w:tcW w:w="9975" w:type="dxa"/>
           </w:tcPr>
           <w:p>
             <w:r>
@@ -1341,7 +1292,7 @@
                           <pic:cNvPicPr/>
                         </pic:nvPicPr>
                         <pic:blipFill>
-                          <a:blip r:embed="rId8">
+                          <a:blip r:embed="rId10">
                             <a:extLst>
                               <a:ext uri="{28A0092B-C50C-407E-A947-70E740481C1C}">
                                 <a14:useLocalDpi xmlns:a14="http://schemas.microsoft.com/office/drawing/2010/main" val="0"/>
@@ -1373,17 +1324,17 @@
       <w:tr>
         <w:tc>
           <w:tcPr>
-            <w:tcW w:w="852" w:type="dxa"/>
-          </w:tcPr>
-          <w:p>
-            <w:r>
-              <w:t>1.5</w:t>
-            </w:r>
-          </w:p>
-        </w:tc>
-        <w:tc>
-          <w:tcPr>
-            <w:tcW w:w="9693" w:type="dxa"/>
+            <w:tcW w:w="570" w:type="dxa"/>
+          </w:tcPr>
+          <w:p>
+            <w:r>
+              <w:t>N5</w:t>
+            </w:r>
+          </w:p>
+        </w:tc>
+        <w:tc>
+          <w:tcPr>
+            <w:tcW w:w="9975" w:type="dxa"/>
           </w:tcPr>
           <w:p>
             <w:r>
@@ -1406,7 +1357,7 @@
                           <pic:cNvPicPr/>
                         </pic:nvPicPr>
                         <pic:blipFill>
-                          <a:blip r:embed="rId9">
+                          <a:blip r:embed="rId11">
                             <a:extLst>
                               <a:ext uri="{28A0092B-C50C-407E-A947-70E740481C1C}">
                                 <a14:useLocalDpi xmlns:a14="http://schemas.microsoft.com/office/drawing/2010/main" val="0"/>
@@ -1438,18 +1389,18 @@
       <w:tr>
         <w:tc>
           <w:tcPr>
-            <w:tcW w:w="852" w:type="dxa"/>
+            <w:tcW w:w="570" w:type="dxa"/>
           </w:tcPr>
           <w:p>
             <w:r>
               <w:lastRenderedPageBreak/>
-              <w:t>1.6</w:t>
-            </w:r>
-          </w:p>
-        </w:tc>
-        <w:tc>
-          <w:tcPr>
-            <w:tcW w:w="9693" w:type="dxa"/>
+              <w:t>N6</w:t>
+            </w:r>
+          </w:p>
+        </w:tc>
+        <w:tc>
+          <w:tcPr>
+            <w:tcW w:w="9975" w:type="dxa"/>
           </w:tcPr>
           <w:p>
             <w:r>
@@ -1472,7 +1423,7 @@
                           <pic:cNvPicPr/>
                         </pic:nvPicPr>
                         <pic:blipFill>
-                          <a:blip r:embed="rId10">
+                          <a:blip r:embed="rId12">
                             <a:extLst>
                               <a:ext uri="{28A0092B-C50C-407E-A947-70E740481C1C}">
                                 <a14:useLocalDpi xmlns:a14="http://schemas.microsoft.com/office/drawing/2010/main" val="0"/>
@@ -1501,20 +1452,6 @@
           </w:p>
         </w:tc>
       </w:tr>
-      <w:tr>
-        <w:tc>
-          <w:tcPr>
-            <w:tcW w:w="852" w:type="dxa"/>
-          </w:tcPr>
-          <w:p/>
-        </w:tc>
-        <w:tc>
-          <w:tcPr>
-            <w:tcW w:w="9693" w:type="dxa"/>
-          </w:tcPr>
-          <w:p/>
-        </w:tc>
-      </w:tr>
     </w:tbl>
     <w:p/>
     <w:p>
@@ -1545,10 +1482,16 @@
         <w:pStyle w:val="Heading2"/>
       </w:pPr>
       <w:r>
+        <w:t xml:space="preserve">Selected </w:t>
+      </w:r>
+      <w:r>
         <w:t>CNN</w:t>
       </w:r>
       <w:r>
-        <w:t xml:space="preserve"> Model 1</w:t>
+        <w:t xml:space="preserve"> </w:t>
+      </w:r>
+      <w:r>
+        <w:t xml:space="preserve">Model </w:t>
       </w:r>
     </w:p>
     <w:p/>
@@ -1557,10 +1500,13 @@
         <w:pStyle w:val="Heading3"/>
       </w:pPr>
       <w:r>
+        <w:t xml:space="preserve">Selected </w:t>
+      </w:r>
+      <w:r>
         <w:t>CNN</w:t>
       </w:r>
       <w:r>
-        <w:t xml:space="preserve"> Model 1 architecture</w:t>
+        <w:t xml:space="preserve"> Model architecture</w:t>
       </w:r>
     </w:p>
     <w:p/>
@@ -1919,74 +1865,22 @@
     </w:p>
     <w:p>
       <w:r>
-        <w:t>Layer (</w:t>
-      </w:r>
-      <w:proofErr w:type="gramStart"/>
-      <w:r>
-        <w:t xml:space="preserve">type)   </w:t>
-      </w:r>
-      <w:proofErr w:type="gramEnd"/>
-      <w:r>
-        <w:t xml:space="preserve">                      Output Shape                      Param #      </w:t>
-      </w:r>
-    </w:p>
-    <w:p>
-      <w:r>
-        <w:t>====================================================================================</w:t>
-      </w:r>
-    </w:p>
-    <w:p>
-      <w:r>
-        <w:t>embedding_2 (</w:t>
-      </w:r>
-      <w:proofErr w:type="gramStart"/>
-      <w:r>
-        <w:t xml:space="preserve">Embedding)   </w:t>
-      </w:r>
-      <w:proofErr w:type="gramEnd"/>
-      <w:r>
-        <w:t xml:space="preserve">           (None, 300, 10)                   20000        </w:t>
-      </w:r>
-    </w:p>
-    <w:p>
-      <w:r>
-        <w:t>____________________________________________________________________________________</w:t>
-      </w:r>
-    </w:p>
-    <w:p>
-      <w:r>
-        <w:t>dropout_3 (</w:t>
-      </w:r>
-      <w:proofErr w:type="gramStart"/>
-      <w:r>
-        <w:t xml:space="preserve">Dropout)   </w:t>
-      </w:r>
-      <w:proofErr w:type="gramEnd"/>
-      <w:r>
-        <w:t xml:space="preserve">               (None, 300, 10)                   0            </w:t>
-      </w:r>
-    </w:p>
-    <w:p>
-      <w:r>
-        <w:t>____________________________________________________________________________________</w:t>
-      </w:r>
-    </w:p>
-    <w:p>
-      <w:r>
-        <w:t xml:space="preserve">conv1d_2 (Conv1D)                 </w:t>
-      </w:r>
-      <w:proofErr w:type="gramStart"/>
-      <w:r>
-        <w:t xml:space="preserve">   (</w:t>
-      </w:r>
-      <w:proofErr w:type="gramEnd"/>
-      <w:r>
-        <w:t xml:space="preserve">None, 149, 100)                  3100         </w:t>
-      </w:r>
-    </w:p>
-    <w:p>
-      <w:r>
-        <w:t>____________________________________________________________________________________</w:t>
+        <w:t>Layer (type)                         Output Shape                      Param #      ====================================================================================</w:t>
+      </w:r>
+    </w:p>
+    <w:p>
+      <w:r>
+        <w:t>embedding_2 (Embedding)              (None, 300, 10)                   20000        ____________________________________________________________________________________</w:t>
+      </w:r>
+    </w:p>
+    <w:p>
+      <w:r>
+        <w:t>dropout_3 (Dropout)                  (None, 300, 10)                   0            ____________________________________________________________________________________</w:t>
+      </w:r>
+    </w:p>
+    <w:p>
+      <w:r>
+        <w:t>conv1d_2 (Conv1D)                    (None, 149, 100)                  3100         ____________________________________________________________________________________</w:t>
       </w:r>
     </w:p>
     <w:p>
@@ -1999,138 +1893,42 @@
       </w:r>
       <w:proofErr w:type="spellEnd"/>
       <w:r>
-        <w:t xml:space="preserve"> (None, 100)                       0            </w:t>
-      </w:r>
-    </w:p>
-    <w:p>
-      <w:r>
-        <w:t>____________________________________________________________________________________</w:t>
-      </w:r>
-    </w:p>
-    <w:p>
-      <w:r>
-        <w:t>dense_4 (</w:t>
-      </w:r>
-      <w:proofErr w:type="gramStart"/>
-      <w:r>
-        <w:t xml:space="preserve">Dense)   </w:t>
-      </w:r>
-      <w:proofErr w:type="gramEnd"/>
-      <w:r>
-        <w:t xml:space="preserve">                   (None, 128)                       12928        </w:t>
-      </w:r>
-    </w:p>
-    <w:p>
-      <w:r>
-        <w:t>____________________________________________________________________________________</w:t>
-      </w:r>
-    </w:p>
-    <w:p>
-      <w:r>
-        <w:t>activation_4 (</w:t>
-      </w:r>
-      <w:proofErr w:type="gramStart"/>
-      <w:r>
-        <w:t xml:space="preserve">Activation)   </w:t>
-      </w:r>
-      <w:proofErr w:type="gramEnd"/>
-      <w:r>
-        <w:t xml:space="preserve">         (None, 128)                       0            </w:t>
-      </w:r>
-    </w:p>
-    <w:p>
-      <w:r>
-        <w:t>____________________________________________________________________________________</w:t>
-      </w:r>
-    </w:p>
-    <w:p>
-      <w:r>
-        <w:t>dense_5 (</w:t>
-      </w:r>
-      <w:proofErr w:type="gramStart"/>
-      <w:r>
-        <w:t xml:space="preserve">Dense)   </w:t>
-      </w:r>
-      <w:proofErr w:type="gramEnd"/>
-      <w:r>
-        <w:t xml:space="preserve">                   (None, 128)                       16512        </w:t>
-      </w:r>
-    </w:p>
-    <w:p>
-      <w:r>
-        <w:t>____________________________________________________________________________________</w:t>
-      </w:r>
-    </w:p>
-    <w:p>
-      <w:r>
-        <w:t>dropout_4 (</w:t>
-      </w:r>
-      <w:proofErr w:type="gramStart"/>
-      <w:r>
-        <w:t xml:space="preserve">Dropout)   </w:t>
-      </w:r>
-      <w:proofErr w:type="gramEnd"/>
-      <w:r>
-        <w:t xml:space="preserve">               (None, 128)                       0            </w:t>
-      </w:r>
-    </w:p>
-    <w:p>
-      <w:r>
-        <w:t>____________________________________________________________________________________</w:t>
-      </w:r>
-    </w:p>
-    <w:p>
-      <w:r>
-        <w:t>activation_5 (</w:t>
-      </w:r>
-      <w:proofErr w:type="gramStart"/>
-      <w:r>
-        <w:t xml:space="preserve">Activation)   </w:t>
-      </w:r>
-      <w:proofErr w:type="gramEnd"/>
-      <w:r>
-        <w:t xml:space="preserve">         (None, 128)                       0            </w:t>
-      </w:r>
-    </w:p>
-    <w:p>
-      <w:r>
-        <w:t>____________________________________________________________________________________</w:t>
-      </w:r>
-    </w:p>
-    <w:p>
-      <w:r>
-        <w:t>dense_6 (</w:t>
-      </w:r>
-      <w:proofErr w:type="gramStart"/>
-      <w:r>
-        <w:t xml:space="preserve">Dense)   </w:t>
-      </w:r>
-      <w:proofErr w:type="gramEnd"/>
-      <w:r>
-        <w:t xml:space="preserve">                   (None, 6)                         774          </w:t>
-      </w:r>
-    </w:p>
-    <w:p>
-      <w:r>
-        <w:t>____________________________________________________________________________________</w:t>
-      </w:r>
-    </w:p>
-    <w:p>
-      <w:r>
-        <w:t>activation_6 (</w:t>
-      </w:r>
-      <w:proofErr w:type="gramStart"/>
-      <w:r>
-        <w:t xml:space="preserve">Activation)   </w:t>
-      </w:r>
-      <w:proofErr w:type="gramEnd"/>
-      <w:r>
-        <w:t xml:space="preserve">         (None, 6)                         0            </w:t>
-      </w:r>
-    </w:p>
-    <w:p>
-      <w:r>
-        <w:t>====================================================================================</w:t>
+        <w:t xml:space="preserve"> (None, 100)                       0            ____________________________________________________________________________________</w:t>
+      </w:r>
+    </w:p>
+    <w:p>
+      <w:r>
+        <w:t>dense_4 (Dense)                      (None, 128)                       12928        ____________________________________________________________________________________</w:t>
+      </w:r>
+    </w:p>
+    <w:p>
+      <w:r>
+        <w:t>activation_4 (Activation)            (None, 128)                       0            ____________________________________________________________________________________</w:t>
+      </w:r>
+    </w:p>
+    <w:p>
+      <w:r>
+        <w:t>dense_5 (Dense)                      (None, 128)                       16512        ____________________________________________________________________________________</w:t>
+      </w:r>
+    </w:p>
+    <w:p>
+      <w:r>
+        <w:t>dropout_4 (Dropout)                  (None, 128)                       0            ____________________________________________________________________________________</w:t>
+      </w:r>
+    </w:p>
+    <w:p>
+      <w:r>
+        <w:t>activation_5 (Activation)            (None, 128)                       0            ____________________________________________________________________________________</w:t>
+      </w:r>
+    </w:p>
+    <w:p>
+      <w:r>
+        <w:t>dense_6 (Dense)                      (None, 6)                         774          ____________________________________________________________________________________</w:t>
+      </w:r>
+    </w:p>
+    <w:p>
+      <w:r>
+        <w:t>activation_6 (Activation)            (None, 6)                         0            ====================================================================================</w:t>
       </w:r>
     </w:p>
     <w:p>
@@ -2177,27 +1975,19 @@
         <w:t>: 0</w:t>
       </w:r>
     </w:p>
-    <w:p>
-      <w:r>
-        <w:br w:type="page"/>
-      </w:r>
-    </w:p>
+    <w:p/>
     <w:p>
       <w:pPr>
         <w:pStyle w:val="Heading3"/>
       </w:pPr>
       <w:r>
-        <w:lastRenderedPageBreak/>
+        <w:t xml:space="preserve">Selected </w:t>
+      </w:r>
+      <w:r>
         <w:t>C</w:t>
       </w:r>
       <w:r>
-        <w:t xml:space="preserve">NN Model </w:t>
-      </w:r>
-      <w:r>
-        <w:t>4</w:t>
-      </w:r>
-      <w:r>
-        <w:t xml:space="preserve"> tuning</w:t>
+        <w:t>NN Model tuning</w:t>
       </w:r>
     </w:p>
     <w:p/>
@@ -2316,7 +2106,7 @@
               <w:rPr>
                 <w:color w:val="00B050"/>
               </w:rPr>
-              <w:t>4.1</w:t>
+              <w:t>C1</w:t>
             </w:r>
           </w:p>
         </w:tc>
@@ -2458,7 +2248,7 @@
           </w:tcPr>
           <w:p>
             <w:r>
-              <w:t>4.2</w:t>
+              <w:t>C2</w:t>
             </w:r>
           </w:p>
         </w:tc>
@@ -2542,7 +2332,7 @@
           </w:tcPr>
           <w:p>
             <w:r>
-              <w:t>4.3</w:t>
+              <w:t>C3</w:t>
             </w:r>
           </w:p>
         </w:tc>
@@ -2628,7 +2418,7 @@
           </w:tcPr>
           <w:p>
             <w:r>
-              <w:t>4.4</w:t>
+              <w:t>C4</w:t>
             </w:r>
           </w:p>
         </w:tc>
@@ -2714,7 +2504,7 @@
           </w:tcPr>
           <w:p>
             <w:r>
-              <w:t>4.5</w:t>
+              <w:t>C5</w:t>
             </w:r>
           </w:p>
         </w:tc>
@@ -2795,11 +2585,2438 @@
       </w:tr>
     </w:tbl>
     <w:p>
-      <w:bookmarkStart w:id="0" w:name="_GoBack"/>
-      <w:bookmarkEnd w:id="0"/>
-    </w:p>
+      <w:pPr>
+        <w:pStyle w:val="Heading3"/>
+      </w:pPr>
+      <w:r>
+        <w:lastRenderedPageBreak/>
+        <w:t xml:space="preserve">Selected </w:t>
+      </w:r>
+      <w:r>
+        <w:t>C</w:t>
+      </w:r>
+      <w:r>
+        <w:t xml:space="preserve">NN </w:t>
+      </w:r>
+      <w:r>
+        <w:t>Model</w:t>
+      </w:r>
+      <w:r>
+        <w:t xml:space="preserve"> performance</w:t>
+      </w:r>
+    </w:p>
+    <w:p>
+      <w:pPr>
+        <w:rPr>
+          <w:b/>
+        </w:rPr>
+      </w:pPr>
+    </w:p>
+    <w:tbl>
+      <w:tblPr>
+        <w:tblStyle w:val="TableGrid"/>
+        <w:tblW w:w="0" w:type="auto"/>
+        <w:tblLook w:val="04A0" w:firstRow="1" w:lastRow="0" w:firstColumn="1" w:lastColumn="0" w:noHBand="0" w:noVBand="1"/>
+      </w:tblPr>
+      <w:tblGrid>
+        <w:gridCol w:w="542"/>
+        <w:gridCol w:w="9207"/>
+      </w:tblGrid>
+      <w:tr>
+        <w:tc>
+          <w:tcPr>
+            <w:tcW w:w="704" w:type="dxa"/>
+          </w:tcPr>
+          <w:p>
+            <w:r>
+              <w:t>Plot no</w:t>
+            </w:r>
+          </w:p>
+        </w:tc>
+        <w:tc>
+          <w:tcPr>
+            <w:tcW w:w="9045" w:type="dxa"/>
+          </w:tcPr>
+          <w:p>
+            <w:r>
+              <w:t>Result</w:t>
+            </w:r>
+          </w:p>
+        </w:tc>
+      </w:tr>
+      <w:tr>
+        <w:tc>
+          <w:tcPr>
+            <w:tcW w:w="704" w:type="dxa"/>
+          </w:tcPr>
+          <w:p>
+            <w:r>
+              <w:t>C1</w:t>
+            </w:r>
+          </w:p>
+        </w:tc>
+        <w:tc>
+          <w:tcPr>
+            <w:tcW w:w="9045" w:type="dxa"/>
+          </w:tcPr>
+          <w:p>
+            <w:r>
+              <w:rPr>
+                <w:noProof/>
+              </w:rPr>
+              <w:drawing>
+                <wp:inline distT="0" distB="0" distL="0" distR="0">
+                  <wp:extent cx="6196965" cy="4052570"/>
+                  <wp:effectExtent l="0" t="0" r="0" b="5080"/>
+                  <wp:docPr id="7" name="Picture 7"/>
+                  <wp:cNvGraphicFramePr>
+                    <a:graphicFrameLocks xmlns:a="http://schemas.openxmlformats.org/drawingml/2006/main" noChangeAspect="1"/>
+                  </wp:cNvGraphicFramePr>
+                  <a:graphic xmlns:a="http://schemas.openxmlformats.org/drawingml/2006/main">
+                    <a:graphicData uri="http://schemas.openxmlformats.org/drawingml/2006/picture">
+                      <pic:pic xmlns:pic="http://schemas.openxmlformats.org/drawingml/2006/picture">
+                        <pic:nvPicPr>
+                          <pic:cNvPr id="7" name="cnn tuning baseline_batch size 400_epochs 10_optimizer Nadam.PNG"/>
+                          <pic:cNvPicPr/>
+                        </pic:nvPicPr>
+                        <pic:blipFill>
+                          <a:blip r:embed="rId13">
+                            <a:extLst>
+                              <a:ext uri="{28A0092B-C50C-407E-A947-70E740481C1C}">
+                                <a14:useLocalDpi xmlns:a14="http://schemas.microsoft.com/office/drawing/2010/main" val="0"/>
+                              </a:ext>
+                            </a:extLst>
+                          </a:blip>
+                          <a:stretch>
+                            <a:fillRect/>
+                          </a:stretch>
+                        </pic:blipFill>
+                        <pic:spPr>
+                          <a:xfrm>
+                            <a:off x="0" y="0"/>
+                            <a:ext cx="6196965" cy="4052570"/>
+                          </a:xfrm>
+                          <a:prstGeom prst="rect">
+                            <a:avLst/>
+                          </a:prstGeom>
+                        </pic:spPr>
+                      </pic:pic>
+                    </a:graphicData>
+                  </a:graphic>
+                </wp:inline>
+              </w:drawing>
+            </w:r>
+          </w:p>
+        </w:tc>
+      </w:tr>
+      <w:tr>
+        <w:tc>
+          <w:tcPr>
+            <w:tcW w:w="704" w:type="dxa"/>
+          </w:tcPr>
+          <w:p>
+            <w:r>
+              <w:lastRenderedPageBreak/>
+              <w:t>C2</w:t>
+            </w:r>
+          </w:p>
+        </w:tc>
+        <w:tc>
+          <w:tcPr>
+            <w:tcW w:w="9045" w:type="dxa"/>
+          </w:tcPr>
+          <w:p>
+            <w:r>
+              <w:rPr>
+                <w:noProof/>
+              </w:rPr>
+              <w:drawing>
+                <wp:inline distT="0" distB="0" distL="0" distR="0">
+                  <wp:extent cx="6196965" cy="4054475"/>
+                  <wp:effectExtent l="0" t="0" r="0" b="3175"/>
+                  <wp:docPr id="8" name="Picture 8"/>
+                  <wp:cNvGraphicFramePr>
+                    <a:graphicFrameLocks xmlns:a="http://schemas.openxmlformats.org/drawingml/2006/main" noChangeAspect="1"/>
+                  </wp:cNvGraphicFramePr>
+                  <a:graphic xmlns:a="http://schemas.openxmlformats.org/drawingml/2006/main">
+                    <a:graphicData uri="http://schemas.openxmlformats.org/drawingml/2006/picture">
+                      <pic:pic xmlns:pic="http://schemas.openxmlformats.org/drawingml/2006/picture">
+                        <pic:nvPicPr>
+                          <pic:cNvPr id="8" name="cnn tuning baseline_batch size 400_epochs 10.PNG"/>
+                          <pic:cNvPicPr/>
+                        </pic:nvPicPr>
+                        <pic:blipFill>
+                          <a:blip r:embed="rId14">
+                            <a:extLst>
+                              <a:ext uri="{28A0092B-C50C-407E-A947-70E740481C1C}">
+                                <a14:useLocalDpi xmlns:a14="http://schemas.microsoft.com/office/drawing/2010/main" val="0"/>
+                              </a:ext>
+                            </a:extLst>
+                          </a:blip>
+                          <a:stretch>
+                            <a:fillRect/>
+                          </a:stretch>
+                        </pic:blipFill>
+                        <pic:spPr>
+                          <a:xfrm>
+                            <a:off x="0" y="0"/>
+                            <a:ext cx="6196965" cy="4054475"/>
+                          </a:xfrm>
+                          <a:prstGeom prst="rect">
+                            <a:avLst/>
+                          </a:prstGeom>
+                        </pic:spPr>
+                      </pic:pic>
+                    </a:graphicData>
+                  </a:graphic>
+                </wp:inline>
+              </w:drawing>
+            </w:r>
+          </w:p>
+        </w:tc>
+      </w:tr>
+      <w:tr>
+        <w:tc>
+          <w:tcPr>
+            <w:tcW w:w="704" w:type="dxa"/>
+          </w:tcPr>
+          <w:p>
+            <w:r>
+              <w:t>C3</w:t>
+            </w:r>
+          </w:p>
+        </w:tc>
+        <w:tc>
+          <w:tcPr>
+            <w:tcW w:w="9045" w:type="dxa"/>
+          </w:tcPr>
+          <w:p>
+            <w:r>
+              <w:rPr>
+                <w:noProof/>
+              </w:rPr>
+              <w:drawing>
+                <wp:inline distT="0" distB="0" distL="0" distR="0">
+                  <wp:extent cx="6196965" cy="4001770"/>
+                  <wp:effectExtent l="0" t="0" r="0" b="0"/>
+                  <wp:docPr id="9" name="Picture 9"/>
+                  <wp:cNvGraphicFramePr>
+                    <a:graphicFrameLocks xmlns:a="http://schemas.openxmlformats.org/drawingml/2006/main" noChangeAspect="1"/>
+                  </wp:cNvGraphicFramePr>
+                  <a:graphic xmlns:a="http://schemas.openxmlformats.org/drawingml/2006/main">
+                    <a:graphicData uri="http://schemas.openxmlformats.org/drawingml/2006/picture">
+                      <pic:pic xmlns:pic="http://schemas.openxmlformats.org/drawingml/2006/picture">
+                        <pic:nvPicPr>
+                          <pic:cNvPr id="9" name="cnn tuning baseline_batch size 400_epochs 10_optimizer RMSProp.PNG"/>
+                          <pic:cNvPicPr/>
+                        </pic:nvPicPr>
+                        <pic:blipFill>
+                          <a:blip r:embed="rId15">
+                            <a:extLst>
+                              <a:ext uri="{28A0092B-C50C-407E-A947-70E740481C1C}">
+                                <a14:useLocalDpi xmlns:a14="http://schemas.microsoft.com/office/drawing/2010/main" val="0"/>
+                              </a:ext>
+                            </a:extLst>
+                          </a:blip>
+                          <a:stretch>
+                            <a:fillRect/>
+                          </a:stretch>
+                        </pic:blipFill>
+                        <pic:spPr>
+                          <a:xfrm>
+                            <a:off x="0" y="0"/>
+                            <a:ext cx="6196965" cy="4001770"/>
+                          </a:xfrm>
+                          <a:prstGeom prst="rect">
+                            <a:avLst/>
+                          </a:prstGeom>
+                        </pic:spPr>
+                      </pic:pic>
+                    </a:graphicData>
+                  </a:graphic>
+                </wp:inline>
+              </w:drawing>
+            </w:r>
+          </w:p>
+        </w:tc>
+      </w:tr>
+      <w:tr>
+        <w:tc>
+          <w:tcPr>
+            <w:tcW w:w="704" w:type="dxa"/>
+          </w:tcPr>
+          <w:p>
+            <w:r>
+              <w:t>C4</w:t>
+            </w:r>
+          </w:p>
+        </w:tc>
+        <w:tc>
+          <w:tcPr>
+            <w:tcW w:w="9045" w:type="dxa"/>
+          </w:tcPr>
+          <w:p>
+            <w:r>
+              <w:t>Plot was not saved</w:t>
+            </w:r>
+          </w:p>
+          <w:p/>
+          <w:p/>
+          <w:p/>
+        </w:tc>
+      </w:tr>
+      <w:tr>
+        <w:tc>
+          <w:tcPr>
+            <w:tcW w:w="704" w:type="dxa"/>
+          </w:tcPr>
+          <w:p>
+            <w:r>
+              <w:lastRenderedPageBreak/>
+              <w:t>C5</w:t>
+            </w:r>
+          </w:p>
+        </w:tc>
+        <w:tc>
+          <w:tcPr>
+            <w:tcW w:w="9045" w:type="dxa"/>
+          </w:tcPr>
+          <w:p>
+            <w:r>
+              <w:rPr>
+                <w:noProof/>
+              </w:rPr>
+              <w:drawing>
+                <wp:inline distT="0" distB="0" distL="0" distR="0" wp14:anchorId="4D72E770" wp14:editId="4C258249">
+                  <wp:extent cx="6196965" cy="4050665"/>
+                  <wp:effectExtent l="0" t="0" r="0" b="6985"/>
+                  <wp:docPr id="11" name="Picture 11"/>
+                  <wp:cNvGraphicFramePr>
+                    <a:graphicFrameLocks xmlns:a="http://schemas.openxmlformats.org/drawingml/2006/main" noChangeAspect="1"/>
+                  </wp:cNvGraphicFramePr>
+                  <a:graphic xmlns:a="http://schemas.openxmlformats.org/drawingml/2006/main">
+                    <a:graphicData uri="http://schemas.openxmlformats.org/drawingml/2006/picture">
+                      <pic:pic xmlns:pic="http://schemas.openxmlformats.org/drawingml/2006/picture">
+                        <pic:nvPicPr>
+                          <pic:cNvPr id="11" name="cnn tuning baseline_batch size 400_epochs 10_optimizer Adadelta.PNG"/>
+                          <pic:cNvPicPr/>
+                        </pic:nvPicPr>
+                        <pic:blipFill>
+                          <a:blip r:embed="rId16">
+                            <a:extLst>
+                              <a:ext uri="{28A0092B-C50C-407E-A947-70E740481C1C}">
+                                <a14:useLocalDpi xmlns:a14="http://schemas.microsoft.com/office/drawing/2010/main" val="0"/>
+                              </a:ext>
+                            </a:extLst>
+                          </a:blip>
+                          <a:stretch>
+                            <a:fillRect/>
+                          </a:stretch>
+                        </pic:blipFill>
+                        <pic:spPr>
+                          <a:xfrm>
+                            <a:off x="0" y="0"/>
+                            <a:ext cx="6196965" cy="4050665"/>
+                          </a:xfrm>
+                          <a:prstGeom prst="rect">
+                            <a:avLst/>
+                          </a:prstGeom>
+                        </pic:spPr>
+                      </pic:pic>
+                    </a:graphicData>
+                  </a:graphic>
+                </wp:inline>
+              </w:drawing>
+            </w:r>
+          </w:p>
+        </w:tc>
+      </w:tr>
+    </w:tbl>
+    <w:p/>
+    <w:p>
+      <w:pPr>
+        <w:pStyle w:val="Heading2"/>
+      </w:pPr>
+      <w:r>
+        <w:t xml:space="preserve">Alternative </w:t>
+      </w:r>
+      <w:r>
+        <w:t xml:space="preserve">CNN </w:t>
+      </w:r>
+      <w:r>
+        <w:t>Models</w:t>
+      </w:r>
+    </w:p>
+    <w:p/>
+    <w:p>
+      <w:pPr>
+        <w:pStyle w:val="Heading3"/>
+      </w:pPr>
+      <w:r>
+        <w:t xml:space="preserve">Alternative </w:t>
+      </w:r>
+      <w:r>
+        <w:t>1 Architecture</w:t>
+      </w:r>
+    </w:p>
+    <w:p/>
+    <w:p>
+      <w:proofErr w:type="spellStart"/>
+      <w:r>
+        <w:t>cnn_model</w:t>
+      </w:r>
+      <w:proofErr w:type="spellEnd"/>
+      <w:r>
+        <w:t xml:space="preserve"> %&gt;% </w:t>
+      </w:r>
+    </w:p>
+    <w:p>
+      <w:r>
+        <w:t xml:space="preserve">  # embedding layer maps vocab indices into </w:t>
+      </w:r>
+      <w:proofErr w:type="spellStart"/>
+      <w:r>
+        <w:t>embedding_dims</w:t>
+      </w:r>
+      <w:proofErr w:type="spellEnd"/>
+      <w:r>
+        <w:t xml:space="preserve"> dimensions</w:t>
+      </w:r>
+    </w:p>
+    <w:p>
+      <w:r>
+        <w:t xml:space="preserve">  </w:t>
+      </w:r>
+      <w:proofErr w:type="spellStart"/>
+      <w:r>
+        <w:t>layer_</w:t>
+      </w:r>
+      <w:proofErr w:type="gramStart"/>
+      <w:r>
+        <w:t>embedding</w:t>
+      </w:r>
+      <w:proofErr w:type="spellEnd"/>
+      <w:r>
+        <w:t>(</w:t>
+      </w:r>
+      <w:proofErr w:type="spellStart"/>
+      <w:proofErr w:type="gramEnd"/>
+      <w:r>
+        <w:t>max_features</w:t>
+      </w:r>
+      <w:proofErr w:type="spellEnd"/>
+      <w:r>
+        <w:t xml:space="preserve">, </w:t>
+      </w:r>
+      <w:proofErr w:type="spellStart"/>
+      <w:r>
+        <w:t>embedding_dims</w:t>
+      </w:r>
+      <w:proofErr w:type="spellEnd"/>
+      <w:r>
+        <w:t xml:space="preserve">, </w:t>
+      </w:r>
+      <w:proofErr w:type="spellStart"/>
+      <w:r>
+        <w:t>input_length</w:t>
+      </w:r>
+      <w:proofErr w:type="spellEnd"/>
+      <w:r>
+        <w:t xml:space="preserve"> = </w:t>
+      </w:r>
+      <w:proofErr w:type="spellStart"/>
+      <w:r>
+        <w:t>maxlen</w:t>
+      </w:r>
+      <w:proofErr w:type="spellEnd"/>
+      <w:r>
+        <w:t>) %&gt;%</w:t>
+      </w:r>
+    </w:p>
+    <w:p>
+      <w:r>
+        <w:t xml:space="preserve">  # add some dropout</w:t>
+      </w:r>
+    </w:p>
+    <w:p>
+      <w:r>
+        <w:t xml:space="preserve">  </w:t>
+      </w:r>
+      <w:proofErr w:type="spellStart"/>
+      <w:r>
+        <w:t>layer_</w:t>
+      </w:r>
+      <w:proofErr w:type="gramStart"/>
+      <w:r>
+        <w:t>dropout</w:t>
+      </w:r>
+      <w:proofErr w:type="spellEnd"/>
+      <w:r>
+        <w:t>(</w:t>
+      </w:r>
+      <w:proofErr w:type="gramEnd"/>
+      <w:r>
+        <w:t>0.5) %&gt;%</w:t>
+      </w:r>
+    </w:p>
+    <w:p>
+      <w:r>
+        <w:t xml:space="preserve">  # convolutional layer</w:t>
+      </w:r>
+    </w:p>
+    <w:p>
+      <w:r>
+        <w:t xml:space="preserve">  layer_conv_1</w:t>
+      </w:r>
+      <w:proofErr w:type="gramStart"/>
+      <w:r>
+        <w:t>d(</w:t>
+      </w:r>
+      <w:proofErr w:type="gramEnd"/>
+    </w:p>
+    <w:p>
+      <w:r>
+        <w:t xml:space="preserve">    filters = 100,</w:t>
+      </w:r>
+    </w:p>
+    <w:p>
+      <w:r>
+        <w:t xml:space="preserve">    </w:t>
+      </w:r>
+      <w:proofErr w:type="spellStart"/>
+      <w:r>
+        <w:t>kernel_size</w:t>
+      </w:r>
+      <w:proofErr w:type="spellEnd"/>
+      <w:r>
+        <w:t xml:space="preserve"> = 3, </w:t>
+      </w:r>
+    </w:p>
+    <w:p>
+      <w:r>
+        <w:t xml:space="preserve">    padding = "valid</w:t>
+      </w:r>
+      <w:proofErr w:type="gramStart"/>
+      <w:r>
+        <w:t>",  #</w:t>
+      </w:r>
+      <w:proofErr w:type="gramEnd"/>
+      <w:r>
+        <w:t xml:space="preserve"> "valid" means no padding, as we did it already</w:t>
+      </w:r>
+    </w:p>
+    <w:p>
+      <w:r>
+        <w:t xml:space="preserve">    activation = "</w:t>
+      </w:r>
+      <w:proofErr w:type="spellStart"/>
+      <w:r>
+        <w:t>relu</w:t>
+      </w:r>
+      <w:proofErr w:type="spellEnd"/>
+      <w:r>
+        <w:t xml:space="preserve">", </w:t>
+      </w:r>
+    </w:p>
+    <w:p>
+      <w:r>
+        <w:t xml:space="preserve">    strides = </w:t>
+      </w:r>
+      <w:proofErr w:type="gramStart"/>
+      <w:r>
+        <w:t>2 )</w:t>
+      </w:r>
+      <w:proofErr w:type="gramEnd"/>
+      <w:r>
+        <w:t xml:space="preserve"> %&gt;%</w:t>
+      </w:r>
+    </w:p>
+    <w:p>
+      <w:r>
+        <w:lastRenderedPageBreak/>
+        <w:t xml:space="preserve">    layer_global_max_pooling_1</w:t>
+      </w:r>
+      <w:proofErr w:type="gramStart"/>
+      <w:r>
+        <w:t>d(</w:t>
+      </w:r>
+      <w:proofErr w:type="gramEnd"/>
+      <w:r>
+        <w:t>) %&gt;%</w:t>
+      </w:r>
+    </w:p>
+    <w:p>
+      <w:r>
+        <w:t xml:space="preserve">  </w:t>
+      </w:r>
+      <w:proofErr w:type="spellStart"/>
+      <w:r>
+        <w:t>layer_</w:t>
+      </w:r>
+      <w:proofErr w:type="gramStart"/>
+      <w:r>
+        <w:t>dense</w:t>
+      </w:r>
+      <w:proofErr w:type="spellEnd"/>
+      <w:r>
+        <w:t>(</w:t>
+      </w:r>
+      <w:proofErr w:type="gramEnd"/>
+      <w:r>
+        <w:t>256) %&gt;%</w:t>
+      </w:r>
+    </w:p>
+    <w:p>
+      <w:r>
+        <w:t xml:space="preserve">  </w:t>
+      </w:r>
+      <w:proofErr w:type="spellStart"/>
+      <w:r>
+        <w:t>layer_</w:t>
+      </w:r>
+      <w:proofErr w:type="gramStart"/>
+      <w:r>
+        <w:t>dropout</w:t>
+      </w:r>
+      <w:proofErr w:type="spellEnd"/>
+      <w:r>
+        <w:t>(</w:t>
+      </w:r>
+      <w:proofErr w:type="gramEnd"/>
+      <w:r>
+        <w:t>0.4) %&gt;%</w:t>
+      </w:r>
+    </w:p>
+    <w:p>
+      <w:r>
+        <w:t xml:space="preserve">  </w:t>
+      </w:r>
+      <w:proofErr w:type="spellStart"/>
+      <w:r>
+        <w:t>layer_activation</w:t>
+      </w:r>
+      <w:proofErr w:type="spellEnd"/>
+      <w:r>
+        <w:t>("</w:t>
+      </w:r>
+      <w:proofErr w:type="spellStart"/>
+      <w:r>
+        <w:t>relu</w:t>
+      </w:r>
+      <w:proofErr w:type="spellEnd"/>
+      <w:r>
+        <w:t>") %&gt;%</w:t>
+      </w:r>
+    </w:p>
+    <w:p>
+      <w:r>
+        <w:t xml:space="preserve">  </w:t>
+      </w:r>
+    </w:p>
+    <w:p>
+      <w:r>
+        <w:t xml:space="preserve">  </w:t>
+      </w:r>
+      <w:proofErr w:type="spellStart"/>
+      <w:r>
+        <w:t>layer_</w:t>
+      </w:r>
+      <w:proofErr w:type="gramStart"/>
+      <w:r>
+        <w:t>dense</w:t>
+      </w:r>
+      <w:proofErr w:type="spellEnd"/>
+      <w:r>
+        <w:t>(</w:t>
+      </w:r>
+      <w:proofErr w:type="gramEnd"/>
+      <w:r>
+        <w:t>128) %&gt;%</w:t>
+      </w:r>
+    </w:p>
+    <w:p>
+      <w:r>
+        <w:t xml:space="preserve">  </w:t>
+      </w:r>
+      <w:proofErr w:type="spellStart"/>
+      <w:r>
+        <w:t>layer_</w:t>
+      </w:r>
+      <w:proofErr w:type="gramStart"/>
+      <w:r>
+        <w:t>dropout</w:t>
+      </w:r>
+      <w:proofErr w:type="spellEnd"/>
+      <w:r>
+        <w:t>(</w:t>
+      </w:r>
+      <w:proofErr w:type="gramEnd"/>
+      <w:r>
+        <w:t>0.3) %&gt;%</w:t>
+      </w:r>
+    </w:p>
+    <w:p>
+      <w:r>
+        <w:t xml:space="preserve">  </w:t>
+      </w:r>
+      <w:proofErr w:type="spellStart"/>
+      <w:r>
+        <w:t>layer_activation</w:t>
+      </w:r>
+      <w:proofErr w:type="spellEnd"/>
+      <w:r>
+        <w:t>("</w:t>
+      </w:r>
+      <w:proofErr w:type="spellStart"/>
+      <w:r>
+        <w:t>relu</w:t>
+      </w:r>
+      <w:proofErr w:type="spellEnd"/>
+      <w:r>
+        <w:t>") %&gt;%</w:t>
+      </w:r>
+    </w:p>
+    <w:p>
+      <w:r>
+        <w:t xml:space="preserve">  </w:t>
+      </w:r>
+    </w:p>
+    <w:p>
+      <w:r>
+        <w:t xml:space="preserve">  </w:t>
+      </w:r>
+      <w:proofErr w:type="spellStart"/>
+      <w:r>
+        <w:t>layer_</w:t>
+      </w:r>
+      <w:proofErr w:type="gramStart"/>
+      <w:r>
+        <w:t>dense</w:t>
+      </w:r>
+      <w:proofErr w:type="spellEnd"/>
+      <w:r>
+        <w:t>(</w:t>
+      </w:r>
+      <w:proofErr w:type="gramEnd"/>
+      <w:r>
+        <w:t>6) %&gt;%   # single unit output layer</w:t>
+      </w:r>
+    </w:p>
+    <w:p>
+      <w:r>
+        <w:t xml:space="preserve">  </w:t>
+      </w:r>
+      <w:proofErr w:type="spellStart"/>
+      <w:r>
+        <w:t>layer_activation</w:t>
+      </w:r>
+      <w:proofErr w:type="spellEnd"/>
+      <w:r>
+        <w:t>("</w:t>
+      </w:r>
+      <w:proofErr w:type="spellStart"/>
+      <w:r>
+        <w:t>softmax</w:t>
+      </w:r>
+      <w:proofErr w:type="spellEnd"/>
+      <w:r>
+        <w:t>")</w:t>
+      </w:r>
+    </w:p>
+    <w:p>
+      <w:r>
+        <w:t>____________________________________________________________________________________</w:t>
+      </w:r>
+    </w:p>
+    <w:p>
+      <w:r>
+        <w:t>Layer (type)                         Output Shape                      Param #      ====================================================================================</w:t>
+      </w:r>
+    </w:p>
+    <w:p>
+      <w:r>
+        <w:t>embedding_11 (Embedding)             (None, 300, 10)                   20000        ___________________________________________________________________________________</w:t>
+      </w:r>
+    </w:p>
+    <w:p>
+      <w:r>
+        <w:t>dropout_23 (Dropout)                 (None, 300, 10)                   0            ____________________________________________________________________________________</w:t>
+      </w:r>
+    </w:p>
+    <w:p>
+      <w:r>
+        <w:t>conv1d_11 (Conv1D)                   (None, 149, 100)                  3100         ____________________________________________________________________________________</w:t>
+      </w:r>
+    </w:p>
+    <w:p>
+      <w:r>
+        <w:t>global_max_pooling1d_11 (</w:t>
+      </w:r>
+      <w:proofErr w:type="spellStart"/>
+      <w:r>
+        <w:t>GlobalMaxPo</w:t>
+      </w:r>
+      <w:proofErr w:type="spellEnd"/>
+      <w:r>
+        <w:t xml:space="preserve"> (None, 100)                       0        ___________________________________________________________________________________</w:t>
+      </w:r>
+    </w:p>
+    <w:p>
+      <w:r>
+        <w:t>dense_31 (Dense)                     (None, 256)                       25856        ____________________________________________________________________________________</w:t>
+      </w:r>
+    </w:p>
+    <w:p>
+      <w:r>
+        <w:t>dropout_24 (Dropout)                 (None, 256)                       0            ____________________________________________________________________________________</w:t>
+      </w:r>
+    </w:p>
+    <w:p>
+      <w:r>
+        <w:t>activation_31 (Activation)           (None, 256)                       0        ___________________________________________________________________________________</w:t>
+      </w:r>
+    </w:p>
+    <w:p>
+      <w:r>
+        <w:t>dense_32 (Dense)                     (None, 128)                       32896     ___________________________________________________________________________________</w:t>
+      </w:r>
+    </w:p>
+    <w:p>
+      <w:r>
+        <w:t>dropout_25 (</w:t>
+      </w:r>
+      <w:proofErr w:type="gramStart"/>
+      <w:r>
+        <w:t xml:space="preserve">Dropout)   </w:t>
+      </w:r>
+      <w:proofErr w:type="gramEnd"/>
+      <w:r>
+        <w:t xml:space="preserve">              (None, 128)                       0           </w:t>
+      </w:r>
+    </w:p>
+    <w:p>
+      <w:r>
+        <w:t>____________________________________________________________________________________</w:t>
+      </w:r>
+    </w:p>
+    <w:p>
+      <w:r>
+        <w:t>activation_32 (Activation)           (None, 128)                       0            ____________________________________________________________________________________</w:t>
+      </w:r>
+    </w:p>
+    <w:p>
+      <w:r>
+        <w:lastRenderedPageBreak/>
+        <w:t>dense_33 (Dense)                     (None, 6)                         774          ___________________________________________________________________________________</w:t>
+      </w:r>
+    </w:p>
+    <w:p>
+      <w:r>
+        <w:t xml:space="preserve">activation_33 (Activation)           (None, 6)      </w:t>
+      </w:r>
+      <w:r>
+        <w:t xml:space="preserve">                   0         </w:t>
+      </w:r>
+      <w:r>
+        <w:t>====================================================================================</w:t>
+      </w:r>
+    </w:p>
+    <w:p>
+      <w:r>
+        <w:t xml:space="preserve">Total </w:t>
+      </w:r>
+      <w:proofErr w:type="spellStart"/>
+      <w:r>
+        <w:t>params</w:t>
+      </w:r>
+      <w:proofErr w:type="spellEnd"/>
+      <w:r>
+        <w:t>: 82,626</w:t>
+      </w:r>
+    </w:p>
+    <w:p>
+      <w:r>
+        <w:t xml:space="preserve">Trainable </w:t>
+      </w:r>
+      <w:proofErr w:type="spellStart"/>
+      <w:r>
+        <w:t>params</w:t>
+      </w:r>
+      <w:proofErr w:type="spellEnd"/>
+      <w:r>
+        <w:t>: 82,626</w:t>
+      </w:r>
+    </w:p>
+    <w:p>
+      <w:r>
+        <w:t xml:space="preserve">Non-trainable </w:t>
+      </w:r>
+      <w:proofErr w:type="spellStart"/>
+      <w:r>
+        <w:t>params</w:t>
+      </w:r>
+      <w:proofErr w:type="spellEnd"/>
+      <w:r>
+        <w:t>: 0</w:t>
+      </w:r>
+    </w:p>
+    <w:p/>
+    <w:p>
+      <w:pPr>
+        <w:pStyle w:val="Heading3"/>
+      </w:pPr>
+      <w:r>
+        <w:t xml:space="preserve">Alternative 2 </w:t>
+      </w:r>
+      <w:proofErr w:type="spellStart"/>
+      <w:r>
+        <w:t>architeture</w:t>
+      </w:r>
+      <w:proofErr w:type="spellEnd"/>
+    </w:p>
+    <w:p/>
+    <w:p>
+      <w:proofErr w:type="spellStart"/>
+      <w:r>
+        <w:t>cnn_model</w:t>
+      </w:r>
+      <w:proofErr w:type="spellEnd"/>
+      <w:r>
+        <w:t xml:space="preserve"> %&gt;% </w:t>
+      </w:r>
+    </w:p>
+    <w:p>
+      <w:r>
+        <w:t xml:space="preserve">  # embedding layer maps vocab indices into </w:t>
+      </w:r>
+      <w:proofErr w:type="spellStart"/>
+      <w:r>
+        <w:t>embedding_dims</w:t>
+      </w:r>
+      <w:proofErr w:type="spellEnd"/>
+      <w:r>
+        <w:t xml:space="preserve"> dimensions</w:t>
+      </w:r>
+    </w:p>
+    <w:p>
+      <w:r>
+        <w:t xml:space="preserve">  </w:t>
+      </w:r>
+      <w:proofErr w:type="spellStart"/>
+      <w:r>
+        <w:t>layer_</w:t>
+      </w:r>
+      <w:proofErr w:type="gramStart"/>
+      <w:r>
+        <w:t>embedding</w:t>
+      </w:r>
+      <w:proofErr w:type="spellEnd"/>
+      <w:r>
+        <w:t>(</w:t>
+      </w:r>
+      <w:proofErr w:type="spellStart"/>
+      <w:proofErr w:type="gramEnd"/>
+      <w:r>
+        <w:t>max_features</w:t>
+      </w:r>
+      <w:proofErr w:type="spellEnd"/>
+      <w:r>
+        <w:t xml:space="preserve">, </w:t>
+      </w:r>
+      <w:proofErr w:type="spellStart"/>
+      <w:r>
+        <w:t>embedding_dims</w:t>
+      </w:r>
+      <w:proofErr w:type="spellEnd"/>
+      <w:r>
+        <w:t xml:space="preserve">, </w:t>
+      </w:r>
+      <w:proofErr w:type="spellStart"/>
+      <w:r>
+        <w:t>input_length</w:t>
+      </w:r>
+      <w:proofErr w:type="spellEnd"/>
+      <w:r>
+        <w:t xml:space="preserve"> = </w:t>
+      </w:r>
+      <w:proofErr w:type="spellStart"/>
+      <w:r>
+        <w:t>maxlen</w:t>
+      </w:r>
+      <w:proofErr w:type="spellEnd"/>
+      <w:r>
+        <w:t>) %&gt;%</w:t>
+      </w:r>
+    </w:p>
+    <w:p>
+      <w:r>
+        <w:t xml:space="preserve">  # add some dropout</w:t>
+      </w:r>
+    </w:p>
+    <w:p>
+      <w:r>
+        <w:t xml:space="preserve">  </w:t>
+      </w:r>
+      <w:proofErr w:type="spellStart"/>
+      <w:r>
+        <w:t>layer_</w:t>
+      </w:r>
+      <w:proofErr w:type="gramStart"/>
+      <w:r>
+        <w:t>dropout</w:t>
+      </w:r>
+      <w:proofErr w:type="spellEnd"/>
+      <w:r>
+        <w:t>(</w:t>
+      </w:r>
+      <w:proofErr w:type="gramEnd"/>
+      <w:r>
+        <w:t>0.3) %&gt;%</w:t>
+      </w:r>
+    </w:p>
+    <w:p>
+      <w:r>
+        <w:t xml:space="preserve">  # convolutional layer</w:t>
+      </w:r>
+    </w:p>
+    <w:p>
+      <w:r>
+        <w:t xml:space="preserve">  layer_conv_1</w:t>
+      </w:r>
+      <w:proofErr w:type="gramStart"/>
+      <w:r>
+        <w:t>d(</w:t>
+      </w:r>
+      <w:proofErr w:type="gramEnd"/>
+    </w:p>
+    <w:p>
+      <w:r>
+        <w:t xml:space="preserve">    filters = 100,</w:t>
+      </w:r>
+    </w:p>
+    <w:p>
+      <w:r>
+        <w:t xml:space="preserve">    </w:t>
+      </w:r>
+      <w:proofErr w:type="spellStart"/>
+      <w:r>
+        <w:t>kernel_size</w:t>
+      </w:r>
+      <w:proofErr w:type="spellEnd"/>
+      <w:r>
+        <w:t xml:space="preserve"> = 3, </w:t>
+      </w:r>
+    </w:p>
+    <w:p>
+      <w:r>
+        <w:t xml:space="preserve">    padding = "valid</w:t>
+      </w:r>
+      <w:proofErr w:type="gramStart"/>
+      <w:r>
+        <w:t>",  #</w:t>
+      </w:r>
+      <w:proofErr w:type="gramEnd"/>
+      <w:r>
+        <w:t xml:space="preserve"> "valid" means no padding, as we did it already</w:t>
+      </w:r>
+    </w:p>
+    <w:p>
+      <w:r>
+        <w:t xml:space="preserve">    activation = "</w:t>
+      </w:r>
+      <w:proofErr w:type="spellStart"/>
+      <w:r>
+        <w:t>relu</w:t>
+      </w:r>
+      <w:proofErr w:type="spellEnd"/>
+      <w:r>
+        <w:t xml:space="preserve">", </w:t>
+      </w:r>
+    </w:p>
+    <w:p>
+      <w:r>
+        <w:t xml:space="preserve">    strides = </w:t>
+      </w:r>
+      <w:proofErr w:type="gramStart"/>
+      <w:r>
+        <w:t>2 )</w:t>
+      </w:r>
+      <w:proofErr w:type="gramEnd"/>
+      <w:r>
+        <w:t xml:space="preserve"> %&gt;%</w:t>
+      </w:r>
+    </w:p>
+    <w:p>
+      <w:r>
+        <w:t xml:space="preserve">    layer_global_max_pooling_1</w:t>
+      </w:r>
+      <w:proofErr w:type="gramStart"/>
+      <w:r>
+        <w:t>d(</w:t>
+      </w:r>
+      <w:proofErr w:type="gramEnd"/>
+      <w:r>
+        <w:t>) %&gt;%</w:t>
+      </w:r>
+    </w:p>
+    <w:p>
+      <w:r>
+        <w:t xml:space="preserve">  </w:t>
+      </w:r>
+      <w:proofErr w:type="spellStart"/>
+      <w:r>
+        <w:t>layer_</w:t>
+      </w:r>
+      <w:proofErr w:type="gramStart"/>
+      <w:r>
+        <w:t>dense</w:t>
+      </w:r>
+      <w:proofErr w:type="spellEnd"/>
+      <w:r>
+        <w:t>(</w:t>
+      </w:r>
+      <w:proofErr w:type="gramEnd"/>
+      <w:r>
+        <w:t>256) %&gt;%</w:t>
+      </w:r>
+    </w:p>
+    <w:p>
+      <w:r>
+        <w:t xml:space="preserve">  </w:t>
+      </w:r>
+      <w:proofErr w:type="spellStart"/>
+      <w:r>
+        <w:t>layer_activation</w:t>
+      </w:r>
+      <w:proofErr w:type="spellEnd"/>
+      <w:r>
+        <w:t>("</w:t>
+      </w:r>
+      <w:proofErr w:type="spellStart"/>
+      <w:r>
+        <w:t>relu</w:t>
+      </w:r>
+      <w:proofErr w:type="spellEnd"/>
+      <w:r>
+        <w:t>") %&gt;%</w:t>
+      </w:r>
+    </w:p>
+    <w:p>
+      <w:r>
+        <w:t xml:space="preserve">  </w:t>
+      </w:r>
+    </w:p>
+    <w:p>
+      <w:r>
+        <w:t xml:space="preserve">  </w:t>
+      </w:r>
+      <w:proofErr w:type="spellStart"/>
+      <w:r>
+        <w:t>layer_</w:t>
+      </w:r>
+      <w:proofErr w:type="gramStart"/>
+      <w:r>
+        <w:t>dense</w:t>
+      </w:r>
+      <w:proofErr w:type="spellEnd"/>
+      <w:r>
+        <w:t>(</w:t>
+      </w:r>
+      <w:proofErr w:type="gramEnd"/>
+      <w:r>
+        <w:t>128) %&gt;%</w:t>
+      </w:r>
+    </w:p>
+    <w:p>
+      <w:r>
+        <w:t xml:space="preserve">  </w:t>
+      </w:r>
+      <w:proofErr w:type="spellStart"/>
+      <w:r>
+        <w:t>layer_</w:t>
+      </w:r>
+      <w:proofErr w:type="gramStart"/>
+      <w:r>
+        <w:t>dropout</w:t>
+      </w:r>
+      <w:proofErr w:type="spellEnd"/>
+      <w:r>
+        <w:t>(</w:t>
+      </w:r>
+      <w:proofErr w:type="gramEnd"/>
+      <w:r>
+        <w:t>0.5) %&gt;%</w:t>
+      </w:r>
+    </w:p>
+    <w:p>
+      <w:r>
+        <w:t xml:space="preserve">  </w:t>
+      </w:r>
+      <w:proofErr w:type="spellStart"/>
+      <w:r>
+        <w:t>layer_activation</w:t>
+      </w:r>
+      <w:proofErr w:type="spellEnd"/>
+      <w:r>
+        <w:t>("</w:t>
+      </w:r>
+      <w:proofErr w:type="spellStart"/>
+      <w:r>
+        <w:t>relu</w:t>
+      </w:r>
+      <w:proofErr w:type="spellEnd"/>
+      <w:r>
+        <w:t>") %&gt;%</w:t>
+      </w:r>
+    </w:p>
+    <w:p>
+      <w:r>
+        <w:t xml:space="preserve">  </w:t>
+      </w:r>
+    </w:p>
+    <w:p>
+      <w:r>
+        <w:t xml:space="preserve">  </w:t>
+      </w:r>
+      <w:proofErr w:type="spellStart"/>
+      <w:r>
+        <w:t>layer_</w:t>
+      </w:r>
+      <w:proofErr w:type="gramStart"/>
+      <w:r>
+        <w:t>dense</w:t>
+      </w:r>
+      <w:proofErr w:type="spellEnd"/>
+      <w:r>
+        <w:t>(</w:t>
+      </w:r>
+      <w:proofErr w:type="gramEnd"/>
+      <w:r>
+        <w:t>6) %&gt;%   # single unit output layer</w:t>
+      </w:r>
+    </w:p>
+    <w:p>
+      <w:r>
+        <w:t xml:space="preserve">  </w:t>
+      </w:r>
+      <w:proofErr w:type="spellStart"/>
+      <w:r>
+        <w:t>layer_activation</w:t>
+      </w:r>
+      <w:proofErr w:type="spellEnd"/>
+      <w:r>
+        <w:t>("</w:t>
+      </w:r>
+      <w:proofErr w:type="spellStart"/>
+      <w:r>
+        <w:t>softmax</w:t>
+      </w:r>
+      <w:proofErr w:type="spellEnd"/>
+      <w:r>
+        <w:t>")</w:t>
+      </w:r>
+    </w:p>
+    <w:p/>
+    <w:p>
+      <w:r>
+        <w:t>Layer (type)                         Output Shape                      Param #      ====================================================================================</w:t>
+      </w:r>
+    </w:p>
+    <w:p>
+      <w:r>
+        <w:t>embedding_14 (Embedding)             (None, 300, 10)                   20000      ____________________________________________________________________________________</w:t>
+      </w:r>
+    </w:p>
+    <w:p>
+      <w:r>
+        <w:t>dropout_30 (Dropout)                 (None, 300, 10)                   0            ____________________________________________________________________________________</w:t>
+      </w:r>
+    </w:p>
+    <w:p>
+      <w:r>
+        <w:t>conv1d_14 (Conv1D)                   (None, 149, 100)                  3100         ____________________________________________________________________________________</w:t>
+      </w:r>
+    </w:p>
+    <w:p>
+      <w:r>
+        <w:t>global_max_pooling1d_14 (</w:t>
+      </w:r>
+      <w:proofErr w:type="spellStart"/>
+      <w:r>
+        <w:t>GlobalMaxPo</w:t>
+      </w:r>
+      <w:proofErr w:type="spellEnd"/>
+      <w:r>
+        <w:t xml:space="preserve"> (None, 100)                       0           </w:t>
+      </w:r>
+    </w:p>
+    <w:p>
+      <w:r>
+        <w:t>____________________________________________________________________________________</w:t>
+      </w:r>
+    </w:p>
+    <w:p>
+      <w:r>
+        <w:t>dense_40 (Dense)                     (None, 256)                       25856        ____________________________________________________________________________________</w:t>
+      </w:r>
+    </w:p>
+    <w:p>
+      <w:r>
+        <w:t>activation_40 (Activation)           (None, 256)                       0            ____________________________________________________________________________________</w:t>
+      </w:r>
+    </w:p>
+    <w:p>
+      <w:r>
+        <w:t>dense_41 (Dense)                     (None, 128)                       32896        ____________________________________________________________________________________</w:t>
+      </w:r>
+    </w:p>
+    <w:p>
+      <w:r>
+        <w:t>dropout_31 (Dropout)                 (None, 128)                       0            ____________________________________________________________________________________</w:t>
+      </w:r>
+    </w:p>
+    <w:p>
+      <w:r>
+        <w:t>activation_41 (Activation)           (None, 128)                       0            ____________________________________________________________________________________</w:t>
+      </w:r>
+    </w:p>
+    <w:p>
+      <w:r>
+        <w:t>dense_42 (Dense)                     (None, 6)                         774          ____________________________________________________________________________________</w:t>
+      </w:r>
+    </w:p>
+    <w:p>
+      <w:r>
+        <w:t>activation_42 (Activation)           (None, 6)                         0          ====================================================================================</w:t>
+      </w:r>
+    </w:p>
+    <w:p>
+      <w:r>
+        <w:t xml:space="preserve">Total </w:t>
+      </w:r>
+      <w:proofErr w:type="spellStart"/>
+      <w:r>
+        <w:t>params</w:t>
+      </w:r>
+      <w:proofErr w:type="spellEnd"/>
+      <w:r>
+        <w:t>: 82,626</w:t>
+      </w:r>
+    </w:p>
+    <w:p>
+      <w:r>
+        <w:t xml:space="preserve">Trainable </w:t>
+      </w:r>
+      <w:proofErr w:type="spellStart"/>
+      <w:r>
+        <w:t>params</w:t>
+      </w:r>
+      <w:proofErr w:type="spellEnd"/>
+      <w:r>
+        <w:t>: 82,626</w:t>
+      </w:r>
+    </w:p>
+    <w:p>
+      <w:pPr>
+        <w:pBdr>
+          <w:bottom w:val="single" w:sz="12" w:space="1" w:color="auto"/>
+        </w:pBdr>
+      </w:pPr>
+      <w:r>
+        <w:t xml:space="preserve">Non-trainable </w:t>
+      </w:r>
+      <w:proofErr w:type="spellStart"/>
+      <w:r>
+        <w:t>params</w:t>
+      </w:r>
+      <w:proofErr w:type="spellEnd"/>
+      <w:r>
+        <w:t>: 0</w:t>
+      </w:r>
+    </w:p>
+    <w:p/>
+    <w:p/>
+    <w:p>
+      <w:pPr>
+        <w:pStyle w:val="Heading3"/>
+      </w:pPr>
+      <w:r>
+        <w:t>Alternative 3 architecture</w:t>
+      </w:r>
+    </w:p>
+    <w:p/>
+    <w:p>
+      <w:proofErr w:type="spellStart"/>
+      <w:r>
+        <w:t>cnn_model</w:t>
+      </w:r>
+      <w:proofErr w:type="spellEnd"/>
+      <w:r>
+        <w:t xml:space="preserve"> %&gt;% </w:t>
+      </w:r>
+    </w:p>
+    <w:p>
+      <w:r>
+        <w:t xml:space="preserve">  # embedding layer maps vocab indices into </w:t>
+      </w:r>
+      <w:proofErr w:type="spellStart"/>
+      <w:r>
+        <w:t>embedding_dims</w:t>
+      </w:r>
+      <w:proofErr w:type="spellEnd"/>
+      <w:r>
+        <w:t xml:space="preserve"> dimensions</w:t>
+      </w:r>
+    </w:p>
+    <w:p>
+      <w:r>
+        <w:t xml:space="preserve">  </w:t>
+      </w:r>
+      <w:proofErr w:type="spellStart"/>
+      <w:r>
+        <w:t>layer_</w:t>
+      </w:r>
+      <w:proofErr w:type="gramStart"/>
+      <w:r>
+        <w:t>embedding</w:t>
+      </w:r>
+      <w:proofErr w:type="spellEnd"/>
+      <w:r>
+        <w:t>(</w:t>
+      </w:r>
+      <w:proofErr w:type="spellStart"/>
+      <w:proofErr w:type="gramEnd"/>
+      <w:r>
+        <w:t>max_features</w:t>
+      </w:r>
+      <w:proofErr w:type="spellEnd"/>
+      <w:r>
+        <w:t xml:space="preserve">, </w:t>
+      </w:r>
+      <w:proofErr w:type="spellStart"/>
+      <w:r>
+        <w:t>embedding_dims</w:t>
+      </w:r>
+      <w:proofErr w:type="spellEnd"/>
+      <w:r>
+        <w:t xml:space="preserve">, </w:t>
+      </w:r>
+      <w:proofErr w:type="spellStart"/>
+      <w:r>
+        <w:t>input_length</w:t>
+      </w:r>
+      <w:proofErr w:type="spellEnd"/>
+      <w:r>
+        <w:t xml:space="preserve"> = </w:t>
+      </w:r>
+      <w:proofErr w:type="spellStart"/>
+      <w:r>
+        <w:t>maxlen</w:t>
+      </w:r>
+      <w:proofErr w:type="spellEnd"/>
+      <w:r>
+        <w:t>) %&gt;%</w:t>
+      </w:r>
+    </w:p>
+    <w:p>
+      <w:r>
+        <w:lastRenderedPageBreak/>
+        <w:t xml:space="preserve">  # add some dropout</w:t>
+      </w:r>
+    </w:p>
+    <w:p>
+      <w:r>
+        <w:t xml:space="preserve">  </w:t>
+      </w:r>
+      <w:proofErr w:type="spellStart"/>
+      <w:r>
+        <w:t>layer_</w:t>
+      </w:r>
+      <w:proofErr w:type="gramStart"/>
+      <w:r>
+        <w:t>dropout</w:t>
+      </w:r>
+      <w:proofErr w:type="spellEnd"/>
+      <w:r>
+        <w:t>(</w:t>
+      </w:r>
+      <w:proofErr w:type="gramEnd"/>
+      <w:r>
+        <w:t>0.4) %&gt;%</w:t>
+      </w:r>
+    </w:p>
+    <w:p>
+      <w:r>
+        <w:t xml:space="preserve">  # convolutional layer</w:t>
+      </w:r>
+    </w:p>
+    <w:p>
+      <w:r>
+        <w:t xml:space="preserve">  layer_conv_1</w:t>
+      </w:r>
+      <w:proofErr w:type="gramStart"/>
+      <w:r>
+        <w:t>d(</w:t>
+      </w:r>
+      <w:proofErr w:type="gramEnd"/>
+    </w:p>
+    <w:p>
+      <w:r>
+        <w:t xml:space="preserve">    filters = 100,</w:t>
+      </w:r>
+    </w:p>
+    <w:p>
+      <w:r>
+        <w:t xml:space="preserve">    </w:t>
+      </w:r>
+      <w:proofErr w:type="spellStart"/>
+      <w:r>
+        <w:t>kernel_size</w:t>
+      </w:r>
+      <w:proofErr w:type="spellEnd"/>
+      <w:r>
+        <w:t xml:space="preserve"> = 3, </w:t>
+      </w:r>
+    </w:p>
+    <w:p>
+      <w:r>
+        <w:t xml:space="preserve">    padding = "valid</w:t>
+      </w:r>
+      <w:proofErr w:type="gramStart"/>
+      <w:r>
+        <w:t>",  #</w:t>
+      </w:r>
+      <w:proofErr w:type="gramEnd"/>
+      <w:r>
+        <w:t xml:space="preserve"> "valid" means no padding, as we did it already</w:t>
+      </w:r>
+    </w:p>
+    <w:p>
+      <w:r>
+        <w:t xml:space="preserve">    activation = "</w:t>
+      </w:r>
+      <w:proofErr w:type="spellStart"/>
+      <w:r>
+        <w:t>relu</w:t>
+      </w:r>
+      <w:proofErr w:type="spellEnd"/>
+      <w:r>
+        <w:t xml:space="preserve">", </w:t>
+      </w:r>
+    </w:p>
+    <w:p>
+      <w:r>
+        <w:t xml:space="preserve">    strides = </w:t>
+      </w:r>
+      <w:proofErr w:type="gramStart"/>
+      <w:r>
+        <w:t>2 )</w:t>
+      </w:r>
+      <w:proofErr w:type="gramEnd"/>
+      <w:r>
+        <w:t xml:space="preserve"> %&gt;%</w:t>
+      </w:r>
+    </w:p>
+    <w:p>
+      <w:r>
+        <w:t xml:space="preserve">    layer_global_max_pooling_1</w:t>
+      </w:r>
+      <w:proofErr w:type="gramStart"/>
+      <w:r>
+        <w:t>d(</w:t>
+      </w:r>
+      <w:proofErr w:type="gramEnd"/>
+      <w:r>
+        <w:t>) %&gt;%</w:t>
+      </w:r>
+    </w:p>
+    <w:p>
+      <w:r>
+        <w:t xml:space="preserve">  </w:t>
+      </w:r>
+      <w:proofErr w:type="spellStart"/>
+      <w:r>
+        <w:t>layer_</w:t>
+      </w:r>
+      <w:proofErr w:type="gramStart"/>
+      <w:r>
+        <w:t>dense</w:t>
+      </w:r>
+      <w:proofErr w:type="spellEnd"/>
+      <w:r>
+        <w:t>(</w:t>
+      </w:r>
+      <w:proofErr w:type="gramEnd"/>
+      <w:r>
+        <w:t>256) %&gt;%</w:t>
+      </w:r>
+    </w:p>
+    <w:p>
+      <w:r>
+        <w:t xml:space="preserve">  </w:t>
+      </w:r>
+      <w:proofErr w:type="spellStart"/>
+      <w:r>
+        <w:t>layer_activation</w:t>
+      </w:r>
+      <w:proofErr w:type="spellEnd"/>
+      <w:r>
+        <w:t>("</w:t>
+      </w:r>
+      <w:proofErr w:type="spellStart"/>
+      <w:r>
+        <w:t>relu</w:t>
+      </w:r>
+      <w:proofErr w:type="spellEnd"/>
+      <w:r>
+        <w:t>") %&gt;%</w:t>
+      </w:r>
+    </w:p>
+    <w:p>
+      <w:r>
+        <w:t xml:space="preserve">  </w:t>
+      </w:r>
+    </w:p>
+    <w:p>
+      <w:r>
+        <w:t xml:space="preserve">  </w:t>
+      </w:r>
+      <w:proofErr w:type="spellStart"/>
+      <w:r>
+        <w:t>layer_</w:t>
+      </w:r>
+      <w:proofErr w:type="gramStart"/>
+      <w:r>
+        <w:t>dense</w:t>
+      </w:r>
+      <w:proofErr w:type="spellEnd"/>
+      <w:r>
+        <w:t>(</w:t>
+      </w:r>
+      <w:proofErr w:type="gramEnd"/>
+      <w:r>
+        <w:t>128) %&gt;%</w:t>
+      </w:r>
+    </w:p>
+    <w:p>
+      <w:r>
+        <w:t xml:space="preserve">  </w:t>
+      </w:r>
+      <w:proofErr w:type="spellStart"/>
+      <w:r>
+        <w:t>layer_</w:t>
+      </w:r>
+      <w:proofErr w:type="gramStart"/>
+      <w:r>
+        <w:t>dropout</w:t>
+      </w:r>
+      <w:proofErr w:type="spellEnd"/>
+      <w:r>
+        <w:t>(</w:t>
+      </w:r>
+      <w:proofErr w:type="gramEnd"/>
+      <w:r>
+        <w:t>0.3) %&gt;%</w:t>
+      </w:r>
+    </w:p>
+    <w:p>
+      <w:r>
+        <w:t xml:space="preserve">  </w:t>
+      </w:r>
+      <w:proofErr w:type="spellStart"/>
+      <w:r>
+        <w:t>layer_activation</w:t>
+      </w:r>
+      <w:proofErr w:type="spellEnd"/>
+      <w:r>
+        <w:t>("</w:t>
+      </w:r>
+      <w:proofErr w:type="spellStart"/>
+      <w:r>
+        <w:t>relu</w:t>
+      </w:r>
+      <w:proofErr w:type="spellEnd"/>
+      <w:r>
+        <w:t>") %&gt;%</w:t>
+      </w:r>
+    </w:p>
+    <w:p>
+      <w:r>
+        <w:t xml:space="preserve">  </w:t>
+      </w:r>
+    </w:p>
+    <w:p>
+      <w:r>
+        <w:t xml:space="preserve">  </w:t>
+      </w:r>
+      <w:proofErr w:type="spellStart"/>
+      <w:r>
+        <w:t>layer_</w:t>
+      </w:r>
+      <w:proofErr w:type="gramStart"/>
+      <w:r>
+        <w:t>dense</w:t>
+      </w:r>
+      <w:proofErr w:type="spellEnd"/>
+      <w:r>
+        <w:t>(</w:t>
+      </w:r>
+      <w:proofErr w:type="gramEnd"/>
+      <w:r>
+        <w:t>6) %&gt;%   # single unit output layer</w:t>
+      </w:r>
+    </w:p>
+    <w:p>
+      <w:r>
+        <w:t xml:space="preserve">  </w:t>
+      </w:r>
+      <w:proofErr w:type="spellStart"/>
+      <w:r>
+        <w:t>layer_activation</w:t>
+      </w:r>
+      <w:proofErr w:type="spellEnd"/>
+      <w:r>
+        <w:t>("</w:t>
+      </w:r>
+      <w:proofErr w:type="spellStart"/>
+      <w:r>
+        <w:t>softmax</w:t>
+      </w:r>
+      <w:proofErr w:type="spellEnd"/>
+      <w:r>
+        <w:t>")</w:t>
+      </w:r>
+    </w:p>
+    <w:p/>
+    <w:p>
+      <w:r>
+        <w:t>Layer (type)                         Output Shape                      Param #      ====================================================================================</w:t>
+      </w:r>
+    </w:p>
+    <w:p>
+      <w:r>
+        <w:t>embedding_15 (Embedding)             (None, 300, 10)                   20000        ____________________________________________________________________________________</w:t>
+      </w:r>
+    </w:p>
+    <w:p>
+      <w:r>
+        <w:t>dropout_32 (Dropout)                 (None, 300, 10)                   0            ____________________________________________________________________________________</w:t>
+      </w:r>
+    </w:p>
+    <w:p>
+      <w:r>
+        <w:t>conv1d_15 (Conv1D)                   (None, 149, 100)                  3100         ____________________________________________________________________________________</w:t>
+      </w:r>
+    </w:p>
+    <w:p>
+      <w:r>
+        <w:t>global_max_pooling1d_15 (</w:t>
+      </w:r>
+      <w:proofErr w:type="spellStart"/>
+      <w:r>
+        <w:t>GlobalMaxPo</w:t>
+      </w:r>
+      <w:proofErr w:type="spellEnd"/>
+      <w:r>
+        <w:t xml:space="preserve"> (None, 100)                       0            ____________________________________________________________________________________</w:t>
+      </w:r>
+    </w:p>
+    <w:p>
+      <w:r>
+        <w:t>dense_43 (Dense)                     (None, 256)                       25856        ____________________________________________________________________________________</w:t>
+      </w:r>
+    </w:p>
+    <w:p>
+      <w:r>
+        <w:lastRenderedPageBreak/>
+        <w:t>activation_43 (Activation)           (None, 256)                       0            ____________________________________________________________________________________</w:t>
+      </w:r>
+    </w:p>
+    <w:p>
+      <w:r>
+        <w:t>dense_44 (Dense)                     (None, 128)                       32896        ____________________________________________________________________________________</w:t>
+      </w:r>
+    </w:p>
+    <w:p>
+      <w:r>
+        <w:t>dropout_33 (Dropout)                 (None, 128)                       0            ____________________________________________________________________________________</w:t>
+      </w:r>
+    </w:p>
+    <w:p>
+      <w:r>
+        <w:t>activation_44 (Activation)           (None, 128)                       0            ____________________________________________________________________________________</w:t>
+      </w:r>
+    </w:p>
+    <w:p>
+      <w:r>
+        <w:t>dense_45 (Dense)                     (None, 6)                         774          ____________________________________________________________________________________</w:t>
+      </w:r>
+    </w:p>
+    <w:p>
+      <w:r>
+        <w:t>activation_45 (Activation)           (None, 6)                         0            ====================================================================================</w:t>
+      </w:r>
+    </w:p>
+    <w:p>
+      <w:r>
+        <w:t xml:space="preserve">Total </w:t>
+      </w:r>
+      <w:proofErr w:type="spellStart"/>
+      <w:r>
+        <w:t>params</w:t>
+      </w:r>
+      <w:proofErr w:type="spellEnd"/>
+      <w:r>
+        <w:t>: 82,626</w:t>
+      </w:r>
+    </w:p>
+    <w:p>
+      <w:r>
+        <w:t xml:space="preserve">Trainable </w:t>
+      </w:r>
+      <w:proofErr w:type="spellStart"/>
+      <w:r>
+        <w:t>params</w:t>
+      </w:r>
+      <w:proofErr w:type="spellEnd"/>
+      <w:r>
+        <w:t>: 82,626</w:t>
+      </w:r>
+    </w:p>
+    <w:p>
+      <w:pPr>
+        <w:pBdr>
+          <w:bottom w:val="single" w:sz="12" w:space="1" w:color="auto"/>
+        </w:pBdr>
+      </w:pPr>
+      <w:r>
+        <w:t xml:space="preserve">Non-trainable </w:t>
+      </w:r>
+      <w:proofErr w:type="spellStart"/>
+      <w:r>
+        <w:t>params</w:t>
+      </w:r>
+      <w:proofErr w:type="spellEnd"/>
+      <w:r>
+        <w:t>: 0</w:t>
+      </w:r>
+    </w:p>
+    <w:p/>
+    <w:p>
+      <w:pPr>
+        <w:pStyle w:val="Heading2"/>
+      </w:pPr>
+      <w:r>
+        <w:t>Alternative model results</w:t>
+      </w:r>
+    </w:p>
+    <w:p/>
+    <w:tbl>
+      <w:tblPr>
+        <w:tblStyle w:val="TableGrid"/>
+        <w:tblW w:w="0" w:type="auto"/>
+        <w:tblLook w:val="04A0" w:firstRow="1" w:lastRow="0" w:firstColumn="1" w:lastColumn="0" w:noHBand="0" w:noVBand="1"/>
+      </w:tblPr>
+      <w:tblGrid>
+        <w:gridCol w:w="838"/>
+        <w:gridCol w:w="2468"/>
+        <w:gridCol w:w="1167"/>
+        <w:gridCol w:w="937"/>
+        <w:gridCol w:w="822"/>
+        <w:gridCol w:w="1189"/>
+        <w:gridCol w:w="1164"/>
+        <w:gridCol w:w="1164"/>
+      </w:tblGrid>
+      <w:tr>
+        <w:tc>
+          <w:tcPr>
+            <w:tcW w:w="838" w:type="dxa"/>
+          </w:tcPr>
+          <w:p>
+            <w:r>
+              <w:t>Plot ref</w:t>
+            </w:r>
+          </w:p>
+        </w:tc>
+        <w:tc>
+          <w:tcPr>
+            <w:tcW w:w="2468" w:type="dxa"/>
+          </w:tcPr>
+          <w:p>
+            <w:r>
+              <w:t>Loss function</w:t>
+            </w:r>
+          </w:p>
+        </w:tc>
+        <w:tc>
+          <w:tcPr>
+            <w:tcW w:w="1167" w:type="dxa"/>
+          </w:tcPr>
+          <w:p>
+            <w:r>
+              <w:t>Optimizer</w:t>
+            </w:r>
+          </w:p>
+        </w:tc>
+        <w:tc>
+          <w:tcPr>
+            <w:tcW w:w="937" w:type="dxa"/>
+          </w:tcPr>
+          <w:p>
+            <w:r>
+              <w:t>Epochs</w:t>
+            </w:r>
+          </w:p>
+        </w:tc>
+        <w:tc>
+          <w:tcPr>
+            <w:tcW w:w="822" w:type="dxa"/>
+          </w:tcPr>
+          <w:p>
+            <w:r>
+              <w:t>Batch Size</w:t>
+            </w:r>
+          </w:p>
+        </w:tc>
+        <w:tc>
+          <w:tcPr>
+            <w:tcW w:w="1189" w:type="dxa"/>
+          </w:tcPr>
+          <w:p>
+            <w:r>
+              <w:t>Validation split</w:t>
+            </w:r>
+          </w:p>
+        </w:tc>
+        <w:tc>
+          <w:tcPr>
+            <w:tcW w:w="1164" w:type="dxa"/>
+          </w:tcPr>
+          <w:p>
+            <w:r>
+              <w:t>Loss</w:t>
+            </w:r>
+          </w:p>
+        </w:tc>
+        <w:tc>
+          <w:tcPr>
+            <w:tcW w:w="1164" w:type="dxa"/>
+          </w:tcPr>
+          <w:p>
+            <w:proofErr w:type="spellStart"/>
+            <w:r>
+              <w:t>Val_acc</w:t>
+            </w:r>
+            <w:proofErr w:type="spellEnd"/>
+          </w:p>
+        </w:tc>
+      </w:tr>
+      <w:tr>
+        <w:tc>
+          <w:tcPr>
+            <w:tcW w:w="838" w:type="dxa"/>
+          </w:tcPr>
+          <w:p>
+            <w:r>
+              <w:t>Alt1</w:t>
+            </w:r>
+          </w:p>
+        </w:tc>
+        <w:tc>
+          <w:tcPr>
+            <w:tcW w:w="2468" w:type="dxa"/>
+          </w:tcPr>
+          <w:p>
+            <w:proofErr w:type="spellStart"/>
+            <w:r>
+              <w:t>categorical_crossentropy</w:t>
+            </w:r>
+            <w:proofErr w:type="spellEnd"/>
+          </w:p>
+        </w:tc>
+        <w:tc>
+          <w:tcPr>
+            <w:tcW w:w="1167" w:type="dxa"/>
+          </w:tcPr>
+          <w:p>
+            <w:r>
+              <w:t>Adam</w:t>
+            </w:r>
+          </w:p>
+        </w:tc>
+        <w:tc>
+          <w:tcPr>
+            <w:tcW w:w="937" w:type="dxa"/>
+          </w:tcPr>
+          <w:p>
+            <w:r>
+              <w:t>10</w:t>
+            </w:r>
+          </w:p>
+        </w:tc>
+        <w:tc>
+          <w:tcPr>
+            <w:tcW w:w="822" w:type="dxa"/>
+          </w:tcPr>
+          <w:p>
+            <w:r>
+              <w:t>400</w:t>
+            </w:r>
+          </w:p>
+        </w:tc>
+        <w:tc>
+          <w:tcPr>
+            <w:tcW w:w="1189" w:type="dxa"/>
+          </w:tcPr>
+          <w:p>
+            <w:r>
+              <w:t>20%</w:t>
+            </w:r>
+          </w:p>
+        </w:tc>
+        <w:tc>
+          <w:tcPr>
+            <w:tcW w:w="1164" w:type="dxa"/>
+          </w:tcPr>
+          <w:p>
+            <w:r>
+              <w:t>1.247856</w:t>
+            </w:r>
+          </w:p>
+        </w:tc>
+        <w:tc>
+          <w:tcPr>
+            <w:tcW w:w="1164" w:type="dxa"/>
+          </w:tcPr>
+          <w:p>
+            <w:r>
+              <w:t>0.5184426</w:t>
+            </w:r>
+          </w:p>
+        </w:tc>
+      </w:tr>
+      <w:tr>
+        <w:tc>
+          <w:tcPr>
+            <w:tcW w:w="838" w:type="dxa"/>
+          </w:tcPr>
+          <w:p>
+            <w:r>
+              <w:t>Alt2</w:t>
+            </w:r>
+          </w:p>
+        </w:tc>
+        <w:tc>
+          <w:tcPr>
+            <w:tcW w:w="2468" w:type="dxa"/>
+          </w:tcPr>
+          <w:p>
+            <w:proofErr w:type="spellStart"/>
+            <w:r>
+              <w:t>categorical_crossentropy</w:t>
+            </w:r>
+            <w:proofErr w:type="spellEnd"/>
+          </w:p>
+        </w:tc>
+        <w:tc>
+          <w:tcPr>
+            <w:tcW w:w="1167" w:type="dxa"/>
+          </w:tcPr>
+          <w:p>
+            <w:proofErr w:type="spellStart"/>
+            <w:r>
+              <w:t>RMSProp</w:t>
+            </w:r>
+            <w:proofErr w:type="spellEnd"/>
+          </w:p>
+        </w:tc>
+        <w:tc>
+          <w:tcPr>
+            <w:tcW w:w="937" w:type="dxa"/>
+          </w:tcPr>
+          <w:p>
+            <w:r>
+              <w:t>10</w:t>
+            </w:r>
+          </w:p>
+        </w:tc>
+        <w:tc>
+          <w:tcPr>
+            <w:tcW w:w="822" w:type="dxa"/>
+          </w:tcPr>
+          <w:p>
+            <w:r>
+              <w:t>400</w:t>
+            </w:r>
+          </w:p>
+        </w:tc>
+        <w:tc>
+          <w:tcPr>
+            <w:tcW w:w="1189" w:type="dxa"/>
+          </w:tcPr>
+          <w:p>
+            <w:r>
+              <w:t>20%</w:t>
+            </w:r>
+          </w:p>
+        </w:tc>
+        <w:tc>
+          <w:tcPr>
+            <w:tcW w:w="1164" w:type="dxa"/>
+          </w:tcPr>
+          <w:p>
+            <w:r>
+              <w:t>1.177343</w:t>
+            </w:r>
+          </w:p>
+        </w:tc>
+        <w:tc>
+          <w:tcPr>
+            <w:tcW w:w="1164" w:type="dxa"/>
+          </w:tcPr>
+          <w:p>
+            <w:r>
+              <w:t>0.5484973</w:t>
+            </w:r>
+          </w:p>
+        </w:tc>
+      </w:tr>
+      <w:tr>
+        <w:tc>
+          <w:tcPr>
+            <w:tcW w:w="838" w:type="dxa"/>
+          </w:tcPr>
+          <w:p>
+            <w:r>
+              <w:t>Alt3</w:t>
+            </w:r>
+          </w:p>
+        </w:tc>
+        <w:tc>
+          <w:tcPr>
+            <w:tcW w:w="2468" w:type="dxa"/>
+          </w:tcPr>
+          <w:p>
+            <w:proofErr w:type="spellStart"/>
+            <w:r>
+              <w:t>categorical_crossentropy</w:t>
+            </w:r>
+            <w:proofErr w:type="spellEnd"/>
+          </w:p>
+        </w:tc>
+        <w:tc>
+          <w:tcPr>
+            <w:tcW w:w="1167" w:type="dxa"/>
+          </w:tcPr>
+          <w:p>
+            <w:proofErr w:type="spellStart"/>
+            <w:r>
+              <w:t>RMSProp</w:t>
+            </w:r>
+            <w:proofErr w:type="spellEnd"/>
+          </w:p>
+        </w:tc>
+        <w:tc>
+          <w:tcPr>
+            <w:tcW w:w="937" w:type="dxa"/>
+          </w:tcPr>
+          <w:p>
+            <w:r>
+              <w:t>10</w:t>
+            </w:r>
+          </w:p>
+        </w:tc>
+        <w:tc>
+          <w:tcPr>
+            <w:tcW w:w="822" w:type="dxa"/>
+          </w:tcPr>
+          <w:p>
+            <w:r>
+              <w:t>400</w:t>
+            </w:r>
+          </w:p>
+        </w:tc>
+        <w:tc>
+          <w:tcPr>
+            <w:tcW w:w="1189" w:type="dxa"/>
+          </w:tcPr>
+          <w:p>
+            <w:r>
+              <w:t>20%</w:t>
+            </w:r>
+          </w:p>
+        </w:tc>
+        <w:tc>
+          <w:tcPr>
+            <w:tcW w:w="1164" w:type="dxa"/>
+          </w:tcPr>
+          <w:p>
+            <w:r>
+              <w:t>1.247915</w:t>
+            </w:r>
+          </w:p>
+        </w:tc>
+        <w:tc>
+          <w:tcPr>
+            <w:tcW w:w="1164" w:type="dxa"/>
+          </w:tcPr>
+          <w:p>
+            <w:r>
+              <w:t>0.5293716</w:t>
+            </w:r>
+          </w:p>
+        </w:tc>
+      </w:tr>
+    </w:tbl>
+    <w:p/>
+    <w:tbl>
+      <w:tblPr>
+        <w:tblStyle w:val="TableGrid"/>
+        <w:tblW w:w="10554" w:type="dxa"/>
+        <w:tblInd w:w="-289" w:type="dxa"/>
+        <w:tblLook w:val="04A0" w:firstRow="1" w:lastRow="0" w:firstColumn="1" w:lastColumn="0" w:noHBand="0" w:noVBand="1"/>
+      </w:tblPr>
+      <w:tblGrid>
+        <w:gridCol w:w="579"/>
+        <w:gridCol w:w="9975"/>
+      </w:tblGrid>
+      <w:tr>
+        <w:tc>
+          <w:tcPr>
+            <w:tcW w:w="579" w:type="dxa"/>
+          </w:tcPr>
+          <w:p>
+            <w:r>
+              <w:t>Plot no</w:t>
+            </w:r>
+          </w:p>
+        </w:tc>
+        <w:tc>
+          <w:tcPr>
+            <w:tcW w:w="9975" w:type="dxa"/>
+          </w:tcPr>
+          <w:p>
+            <w:r>
+              <w:t>Result</w:t>
+            </w:r>
+          </w:p>
+        </w:tc>
+      </w:tr>
+      <w:tr>
+        <w:tc>
+          <w:tcPr>
+            <w:tcW w:w="579" w:type="dxa"/>
+          </w:tcPr>
+          <w:p>
+            <w:r>
+              <w:lastRenderedPageBreak/>
+              <w:t>Alt1</w:t>
+            </w:r>
+          </w:p>
+        </w:tc>
+        <w:tc>
+          <w:tcPr>
+            <w:tcW w:w="9975" w:type="dxa"/>
+          </w:tcPr>
+          <w:p>
+            <w:r>
+              <w:rPr>
+                <w:noProof/>
+              </w:rPr>
+              <w:drawing>
+                <wp:inline distT="0" distB="0" distL="0" distR="0">
+                  <wp:extent cx="6196965" cy="4016375"/>
+                  <wp:effectExtent l="0" t="0" r="0" b="3175"/>
+                  <wp:docPr id="13" name="Picture 13"/>
+                  <wp:cNvGraphicFramePr>
+                    <a:graphicFrameLocks xmlns:a="http://schemas.openxmlformats.org/drawingml/2006/main" noChangeAspect="1"/>
+                  </wp:cNvGraphicFramePr>
+                  <a:graphic xmlns:a="http://schemas.openxmlformats.org/drawingml/2006/main">
+                    <a:graphicData uri="http://schemas.openxmlformats.org/drawingml/2006/picture">
+                      <pic:pic xmlns:pic="http://schemas.openxmlformats.org/drawingml/2006/picture">
+                        <pic:nvPicPr>
+                          <pic:cNvPr id="13" name="cnn tuning model2_batch size 400_epochs 10_optimizer Adam.PNG"/>
+                          <pic:cNvPicPr/>
+                        </pic:nvPicPr>
+                        <pic:blipFill>
+                          <a:blip r:embed="rId17">
+                            <a:extLst>
+                              <a:ext uri="{28A0092B-C50C-407E-A947-70E740481C1C}">
+                                <a14:useLocalDpi xmlns:a14="http://schemas.microsoft.com/office/drawing/2010/main" val="0"/>
+                              </a:ext>
+                            </a:extLst>
+                          </a:blip>
+                          <a:stretch>
+                            <a:fillRect/>
+                          </a:stretch>
+                        </pic:blipFill>
+                        <pic:spPr>
+                          <a:xfrm>
+                            <a:off x="0" y="0"/>
+                            <a:ext cx="6196965" cy="4016375"/>
+                          </a:xfrm>
+                          <a:prstGeom prst="rect">
+                            <a:avLst/>
+                          </a:prstGeom>
+                        </pic:spPr>
+                      </pic:pic>
+                    </a:graphicData>
+                  </a:graphic>
+                </wp:inline>
+              </w:drawing>
+            </w:r>
+          </w:p>
+        </w:tc>
+      </w:tr>
+      <w:tr>
+        <w:tc>
+          <w:tcPr>
+            <w:tcW w:w="579" w:type="dxa"/>
+          </w:tcPr>
+          <w:p>
+            <w:r>
+              <w:t>Alt2</w:t>
+            </w:r>
+          </w:p>
+        </w:tc>
+        <w:tc>
+          <w:tcPr>
+            <w:tcW w:w="9975" w:type="dxa"/>
+          </w:tcPr>
+          <w:p>
+            <w:r>
+              <w:rPr>
+                <w:noProof/>
+              </w:rPr>
+              <w:drawing>
+                <wp:inline distT="0" distB="0" distL="0" distR="0">
+                  <wp:extent cx="6196965" cy="4009390"/>
+                  <wp:effectExtent l="0" t="0" r="0" b="0"/>
+                  <wp:docPr id="15" name="Picture 15"/>
+                  <wp:cNvGraphicFramePr>
+                    <a:graphicFrameLocks xmlns:a="http://schemas.openxmlformats.org/drawingml/2006/main" noChangeAspect="1"/>
+                  </wp:cNvGraphicFramePr>
+                  <a:graphic xmlns:a="http://schemas.openxmlformats.org/drawingml/2006/main">
+                    <a:graphicData uri="http://schemas.openxmlformats.org/drawingml/2006/picture">
+                      <pic:pic xmlns:pic="http://schemas.openxmlformats.org/drawingml/2006/picture">
+                        <pic:nvPicPr>
+                          <pic:cNvPr id="15" name="cnn tuning model3_batch size 400_epochs 10_optimizer RMSProp.PNG"/>
+                          <pic:cNvPicPr/>
+                        </pic:nvPicPr>
+                        <pic:blipFill>
+                          <a:blip r:embed="rId18">
+                            <a:extLst>
+                              <a:ext uri="{28A0092B-C50C-407E-A947-70E740481C1C}">
+                                <a14:useLocalDpi xmlns:a14="http://schemas.microsoft.com/office/drawing/2010/main" val="0"/>
+                              </a:ext>
+                            </a:extLst>
+                          </a:blip>
+                          <a:stretch>
+                            <a:fillRect/>
+                          </a:stretch>
+                        </pic:blipFill>
+                        <pic:spPr>
+                          <a:xfrm>
+                            <a:off x="0" y="0"/>
+                            <a:ext cx="6196965" cy="4009390"/>
+                          </a:xfrm>
+                          <a:prstGeom prst="rect">
+                            <a:avLst/>
+                          </a:prstGeom>
+                        </pic:spPr>
+                      </pic:pic>
+                    </a:graphicData>
+                  </a:graphic>
+                </wp:inline>
+              </w:drawing>
+            </w:r>
+          </w:p>
+        </w:tc>
+      </w:tr>
+    </w:tbl>
+    <w:p/>
+    <w:p/>
+    <w:p/>
+    <w:tbl>
+      <w:tblPr>
+        <w:tblStyle w:val="TableGrid"/>
+        <w:tblW w:w="0" w:type="auto"/>
+        <w:tblLook w:val="04A0" w:firstRow="1" w:lastRow="0" w:firstColumn="1" w:lastColumn="0" w:noHBand="0" w:noVBand="1"/>
+      </w:tblPr>
+      <w:tblGrid>
+        <w:gridCol w:w="550"/>
+        <w:gridCol w:w="9199"/>
+      </w:tblGrid>
+      <w:tr>
+        <w:tc>
+          <w:tcPr>
+            <w:tcW w:w="542" w:type="dxa"/>
+          </w:tcPr>
+          <w:p>
+            <w:r>
+              <w:lastRenderedPageBreak/>
+              <w:t>Alt3</w:t>
+            </w:r>
+          </w:p>
+        </w:tc>
+        <w:tc>
+          <w:tcPr>
+            <w:tcW w:w="9207" w:type="dxa"/>
+          </w:tcPr>
+          <w:p>
+            <w:r>
+              <w:rPr>
+                <w:noProof/>
+              </w:rPr>
+              <w:drawing>
+                <wp:inline distT="0" distB="0" distL="0" distR="0">
+                  <wp:extent cx="6196965" cy="3999865"/>
+                  <wp:effectExtent l="0" t="0" r="0" b="635"/>
+                  <wp:docPr id="17" name="Picture 17"/>
+                  <wp:cNvGraphicFramePr>
+                    <a:graphicFrameLocks xmlns:a="http://schemas.openxmlformats.org/drawingml/2006/main" noChangeAspect="1"/>
+                  </wp:cNvGraphicFramePr>
+                  <a:graphic xmlns:a="http://schemas.openxmlformats.org/drawingml/2006/main">
+                    <a:graphicData uri="http://schemas.openxmlformats.org/drawingml/2006/picture">
+                      <pic:pic xmlns:pic="http://schemas.openxmlformats.org/drawingml/2006/picture">
+                        <pic:nvPicPr>
+                          <pic:cNvPr id="17" name="cnn tuning model4_batch size 400_epochs 10_optimizer RMSProp.PNG"/>
+                          <pic:cNvPicPr/>
+                        </pic:nvPicPr>
+                        <pic:blipFill>
+                          <a:blip r:embed="rId19">
+                            <a:extLst>
+                              <a:ext uri="{28A0092B-C50C-407E-A947-70E740481C1C}">
+                                <a14:useLocalDpi xmlns:a14="http://schemas.microsoft.com/office/drawing/2010/main" val="0"/>
+                              </a:ext>
+                            </a:extLst>
+                          </a:blip>
+                          <a:stretch>
+                            <a:fillRect/>
+                          </a:stretch>
+                        </pic:blipFill>
+                        <pic:spPr>
+                          <a:xfrm>
+                            <a:off x="0" y="0"/>
+                            <a:ext cx="6196965" cy="3999865"/>
+                          </a:xfrm>
+                          <a:prstGeom prst="rect">
+                            <a:avLst/>
+                          </a:prstGeom>
+                        </pic:spPr>
+                      </pic:pic>
+                    </a:graphicData>
+                  </a:graphic>
+                </wp:inline>
+              </w:drawing>
+            </w:r>
+          </w:p>
+        </w:tc>
+      </w:tr>
+    </w:tbl>
     <w:p/>
     <w:sectPr>
+      <w:footerReference w:type="default" r:id="rId20"/>
       <w:pgSz w:w="11906" w:h="16838"/>
       <w:pgMar w:top="1440" w:right="707" w:bottom="1440" w:left="1440" w:header="708" w:footer="708" w:gutter="0"/>
       <w:cols w:space="708"/>
@@ -2807,6 +5024,109 @@
     </w:sectPr>
   </w:body>
 </w:document>
+</file>
+
+<file path=word/endnotes.xml><?xml version="1.0" encoding="utf-8"?>
+<w:endnotes xmlns:wpc="http://schemas.microsoft.com/office/word/2010/wordprocessingCanvas" xmlns:cx="http://schemas.microsoft.com/office/drawing/2014/chartex" xmlns:cx1="http://schemas.microsoft.com/office/drawing/2015/9/8/chartex" xmlns:cx2="http://schemas.microsoft.com/office/drawing/2015/10/21/chartex" xmlns:cx3="http://schemas.microsoft.com/office/drawing/2016/5/9/chartex" xmlns:cx4="http://schemas.microsoft.com/office/drawing/2016/5/10/chartex" xmlns:cx5="http://schemas.microsoft.com/office/drawing/2016/5/11/chartex" xmlns:cx6="http://schemas.microsoft.com/office/drawing/2016/5/12/chartex" xmlns:cx7="http://schemas.microsoft.com/office/drawing/2016/5/13/chartex" xmlns:cx8="http://schemas.microsoft.com/office/drawing/2016/5/14/chartex" xmlns:mc="http://schemas.openxmlformats.org/markup-compatibility/2006" xmlns:aink="http://schemas.microsoft.com/office/drawing/2016/ink" xmlns:am3d="http://schemas.microsoft.com/office/drawing/2017/model3d" xmlns:o="urn:schemas-microsoft-com:office:office" xmlns:r="http://schemas.openxmlformats.org/officeDocument/2006/relationships" xmlns:m="http://schemas.openxmlformats.org/officeDocument/2006/math" xmlns:v="urn:schemas-microsoft-com:vml" xmlns:wp14="http://schemas.microsoft.com/office/word/2010/wordprocessingDrawing" xmlns:wp="http://schemas.openxmlformats.org/drawingml/2006/wordprocessingDrawing" xmlns:w10="urn:schemas-microsoft-com:office:word" xmlns:w="http://schemas.openxmlformats.org/wordprocessingml/2006/main" xmlns:w14="http://schemas.microsoft.com/office/word/2010/wordml" xmlns:w15="http://schemas.microsoft.com/office/word/2012/wordml" xmlns:w16cid="http://schemas.microsoft.com/office/word/2016/wordml/cid" xmlns:w16se="http://schemas.microsoft.com/office/word/2015/wordml/symex" xmlns:wpg="http://schemas.microsoft.com/office/word/2010/wordprocessingGroup" xmlns:wpi="http://schemas.microsoft.com/office/word/2010/wordprocessingInk" xmlns:wne="http://schemas.microsoft.com/office/word/2006/wordml" xmlns:wps="http://schemas.microsoft.com/office/word/2010/wordprocessingShape" mc:Ignorable="w14 w15 w16se w16cid wp14">
+  <w:endnote w:type="separator" w:id="-1">
+    <w:p>
+      <w:pPr>
+        <w:spacing w:after="0" w:line="240" w:lineRule="auto"/>
+      </w:pPr>
+      <w:r>
+        <w:separator/>
+      </w:r>
+    </w:p>
+  </w:endnote>
+  <w:endnote w:type="continuationSeparator" w:id="0">
+    <w:p>
+      <w:pPr>
+        <w:spacing w:after="0" w:line="240" w:lineRule="auto"/>
+      </w:pPr>
+      <w:r>
+        <w:continuationSeparator/>
+      </w:r>
+    </w:p>
+  </w:endnote>
+</w:endnotes>
+</file>
+
+<file path=word/footer1.xml><?xml version="1.0" encoding="utf-8"?>
+<w:ftr xmlns:wpc="http://schemas.microsoft.com/office/word/2010/wordprocessingCanvas" xmlns:cx="http://schemas.microsoft.com/office/drawing/2014/chartex" xmlns:cx1="http://schemas.microsoft.com/office/drawing/2015/9/8/chartex" xmlns:cx2="http://schemas.microsoft.com/office/drawing/2015/10/21/chartex" xmlns:cx3="http://schemas.microsoft.com/office/drawing/2016/5/9/chartex" xmlns:cx4="http://schemas.microsoft.com/office/drawing/2016/5/10/chartex" xmlns:cx5="http://schemas.microsoft.com/office/drawing/2016/5/11/chartex" xmlns:cx6="http://schemas.microsoft.com/office/drawing/2016/5/12/chartex" xmlns:cx7="http://schemas.microsoft.com/office/drawing/2016/5/13/chartex" xmlns:cx8="http://schemas.microsoft.com/office/drawing/2016/5/14/chartex" xmlns:mc="http://schemas.openxmlformats.org/markup-compatibility/2006" xmlns:aink="http://schemas.microsoft.com/office/drawing/2016/ink" xmlns:am3d="http://schemas.microsoft.com/office/drawing/2017/model3d" xmlns:o="urn:schemas-microsoft-com:office:office" xmlns:r="http://schemas.openxmlformats.org/officeDocument/2006/relationships" xmlns:m="http://schemas.openxmlformats.org/officeDocument/2006/math" xmlns:v="urn:schemas-microsoft-com:vml" xmlns:wp14="http://schemas.microsoft.com/office/word/2010/wordprocessingDrawing" xmlns:wp="http://schemas.openxmlformats.org/drawingml/2006/wordprocessingDrawing" xmlns:w10="urn:schemas-microsoft-com:office:word" xmlns:w="http://schemas.openxmlformats.org/wordprocessingml/2006/main" xmlns:w14="http://schemas.microsoft.com/office/word/2010/wordml" xmlns:w15="http://schemas.microsoft.com/office/word/2012/wordml" xmlns:w16cid="http://schemas.microsoft.com/office/word/2016/wordml/cid" xmlns:w16se="http://schemas.microsoft.com/office/word/2015/wordml/symex" xmlns:wpg="http://schemas.microsoft.com/office/word/2010/wordprocessingGroup" xmlns:wpi="http://schemas.microsoft.com/office/word/2010/wordprocessingInk" xmlns:wne="http://schemas.microsoft.com/office/word/2006/wordml" xmlns:wps="http://schemas.microsoft.com/office/word/2010/wordprocessingShape" mc:Ignorable="w14 w15 w16se w16cid wp14">
+  <w:sdt>
+    <w:sdtPr>
+      <w:id w:val="-1504572615"/>
+      <w:docPartObj>
+        <w:docPartGallery w:val="Page Numbers (Bottom of Page)"/>
+        <w:docPartUnique/>
+      </w:docPartObj>
+    </w:sdtPr>
+    <w:sdtEndPr>
+      <w:rPr>
+        <w:noProof/>
+      </w:rPr>
+    </w:sdtEndPr>
+    <w:sdtContent>
+      <w:p>
+        <w:pPr>
+          <w:pStyle w:val="Footer"/>
+          <w:jc w:val="right"/>
+        </w:pPr>
+        <w:r>
+          <w:fldChar w:fldCharType="begin"/>
+        </w:r>
+        <w:r>
+          <w:instrText xml:space="preserve"> PAGE   \* MERGEFORMAT </w:instrText>
+        </w:r>
+        <w:r>
+          <w:fldChar w:fldCharType="separate"/>
+        </w:r>
+        <w:r>
+          <w:rPr>
+            <w:noProof/>
+          </w:rPr>
+          <w:t>2</w:t>
+        </w:r>
+        <w:r>
+          <w:rPr>
+            <w:noProof/>
+          </w:rPr>
+          <w:fldChar w:fldCharType="end"/>
+        </w:r>
+      </w:p>
+    </w:sdtContent>
+  </w:sdt>
+  <w:p>
+    <w:pPr>
+      <w:pStyle w:val="Footer"/>
+    </w:pPr>
+  </w:p>
+</w:ftr>
+</file>
+
+<file path=word/footnotes.xml><?xml version="1.0" encoding="utf-8"?>
+<w:footnotes xmlns:wpc="http://schemas.microsoft.com/office/word/2010/wordprocessingCanvas" xmlns:cx="http://schemas.microsoft.com/office/drawing/2014/chartex" xmlns:cx1="http://schemas.microsoft.com/office/drawing/2015/9/8/chartex" xmlns:cx2="http://schemas.microsoft.com/office/drawing/2015/10/21/chartex" xmlns:cx3="http://schemas.microsoft.com/office/drawing/2016/5/9/chartex" xmlns:cx4="http://schemas.microsoft.com/office/drawing/2016/5/10/chartex" xmlns:cx5="http://schemas.microsoft.com/office/drawing/2016/5/11/chartex" xmlns:cx6="http://schemas.microsoft.com/office/drawing/2016/5/12/chartex" xmlns:cx7="http://schemas.microsoft.com/office/drawing/2016/5/13/chartex" xmlns:cx8="http://schemas.microsoft.com/office/drawing/2016/5/14/chartex" xmlns:mc="http://schemas.openxmlformats.org/markup-compatibility/2006" xmlns:aink="http://schemas.microsoft.com/office/drawing/2016/ink" xmlns:am3d="http://schemas.microsoft.com/office/drawing/2017/model3d" xmlns:o="urn:schemas-microsoft-com:office:office" xmlns:r="http://schemas.openxmlformats.org/officeDocument/2006/relationships" xmlns:m="http://schemas.openxmlformats.org/officeDocument/2006/math" xmlns:v="urn:schemas-microsoft-com:vml" xmlns:wp14="http://schemas.microsoft.com/office/word/2010/wordprocessingDrawing" xmlns:wp="http://schemas.openxmlformats.org/drawingml/2006/wordprocessingDrawing" xmlns:w10="urn:schemas-microsoft-com:office:word" xmlns:w="http://schemas.openxmlformats.org/wordprocessingml/2006/main" xmlns:w14="http://schemas.microsoft.com/office/word/2010/wordml" xmlns:w15="http://schemas.microsoft.com/office/word/2012/wordml" xmlns:w16cid="http://schemas.microsoft.com/office/word/2016/wordml/cid" xmlns:w16se="http://schemas.microsoft.com/office/word/2015/wordml/symex" xmlns:wpg="http://schemas.microsoft.com/office/word/2010/wordprocessingGroup" xmlns:wpi="http://schemas.microsoft.com/office/word/2010/wordprocessingInk" xmlns:wne="http://schemas.microsoft.com/office/word/2006/wordml" xmlns:wps="http://schemas.microsoft.com/office/word/2010/wordprocessingShape" mc:Ignorable="w14 w15 w16se w16cid wp14">
+  <w:footnote w:type="separator" w:id="-1">
+    <w:p>
+      <w:pPr>
+        <w:spacing w:after="0" w:line="240" w:lineRule="auto"/>
+      </w:pPr>
+      <w:r>
+        <w:separator/>
+      </w:r>
+    </w:p>
+  </w:footnote>
+  <w:footnote w:type="continuationSeparator" w:id="0">
+    <w:p>
+      <w:pPr>
+        <w:spacing w:after="0" w:line="240" w:lineRule="auto"/>
+      </w:pPr>
+      <w:r>
+        <w:continuationSeparator/>
+      </w:r>
+    </w:p>
+  </w:footnote>
+</w:footnotes>
 </file>
 
 <file path=word/numbering.xml><?xml version="1.0" encoding="utf-8"?>
@@ -3462,6 +5782,50 @@
       <w:szCs w:val="24"/>
     </w:rPr>
   </w:style>
+  <w:style w:type="paragraph" w:styleId="Header">
+    <w:name w:val="header"/>
+    <w:basedOn w:val="Normal"/>
+    <w:link w:val="HeaderChar"/>
+    <w:uiPriority w:val="99"/>
+    <w:unhideWhenUsed/>
+    <w:rsid w:val="004826F0"/>
+    <w:pPr>
+      <w:tabs>
+        <w:tab w:val="center" w:pos="4513"/>
+        <w:tab w:val="right" w:pos="9026"/>
+      </w:tabs>
+      <w:spacing w:after="0" w:line="240" w:lineRule="auto"/>
+    </w:pPr>
+  </w:style>
+  <w:style w:type="character" w:customStyle="1" w:styleId="HeaderChar">
+    <w:name w:val="Header Char"/>
+    <w:basedOn w:val="DefaultParagraphFont"/>
+    <w:link w:val="Header"/>
+    <w:uiPriority w:val="99"/>
+    <w:rsid w:val="004826F0"/>
+  </w:style>
+  <w:style w:type="paragraph" w:styleId="Footer">
+    <w:name w:val="footer"/>
+    <w:basedOn w:val="Normal"/>
+    <w:link w:val="FooterChar"/>
+    <w:uiPriority w:val="99"/>
+    <w:unhideWhenUsed/>
+    <w:rsid w:val="004826F0"/>
+    <w:pPr>
+      <w:tabs>
+        <w:tab w:val="center" w:pos="4513"/>
+        <w:tab w:val="right" w:pos="9026"/>
+      </w:tabs>
+      <w:spacing w:after="0" w:line="240" w:lineRule="auto"/>
+    </w:pPr>
+  </w:style>
+  <w:style w:type="character" w:customStyle="1" w:styleId="FooterChar">
+    <w:name w:val="Footer Char"/>
+    <w:basedOn w:val="DefaultParagraphFont"/>
+    <w:link w:val="Footer"/>
+    <w:uiPriority w:val="99"/>
+    <w:rsid w:val="004826F0"/>
+  </w:style>
 </w:styles>
 </file>
 

</xml_diff>